<commit_message>
* project "SpringIO":    ! Update docs.    + add the new example (bean naming)    ! Update the InstantiateContextExample example.
</commit_message>
<xml_diff>
--- a/Spring/SpringIO/docs/My notes.docx
+++ b/Spring/SpringIO/docs/My notes.docx
@@ -4,7 +4,7 @@
   <w:body>
     <w:p>
       <w:pPr>
-        <w:pStyle w:val="a3"/>
+        <w:pStyle w:val="Title"/>
         <w:pBdr>
           <w:bottom w:val="none" w:sz="0" w:space="0" w:color="auto"/>
         </w:pBdr>
@@ -22,6 +22,13 @@
     </w:p>
     <w:sdt>
       <w:sdtPr>
+        <w:rPr>
+          <w:rFonts w:asciiTheme="minorHAnsi" w:eastAsiaTheme="minorEastAsia" w:hAnsiTheme="minorHAnsi" w:cstheme="minorBidi"/>
+          <w:color w:val="auto"/>
+          <w:sz w:val="22"/>
+          <w:szCs w:val="22"/>
+          <w:lang w:val="es-MX" w:eastAsia="es-MX"/>
+        </w:rPr>
         <w:id w:val="1708064835"/>
         <w:docPartObj>
           <w:docPartGallery w:val="Table of Contents"/>
@@ -30,20 +37,15 @@
       </w:sdtPr>
       <w:sdtEndPr>
         <w:rPr>
-          <w:rFonts w:asciiTheme="minorHAnsi" w:eastAsiaTheme="minorEastAsia" w:hAnsiTheme="minorHAnsi" w:cstheme="minorBidi"/>
           <w:b/>
           <w:bCs/>
           <w:noProof/>
-          <w:color w:val="auto"/>
-          <w:sz w:val="22"/>
-          <w:szCs w:val="22"/>
-          <w:lang w:val="es-MX" w:eastAsia="es-MX"/>
         </w:rPr>
       </w:sdtEndPr>
       <w:sdtContent>
         <w:p>
           <w:pPr>
-            <w:pStyle w:val="a7"/>
+            <w:pStyle w:val="TOCHeading"/>
           </w:pPr>
           <w:r>
             <w:t>Contents</w:t>
@@ -51,7 +53,7 @@
         </w:p>
         <w:p>
           <w:pPr>
-            <w:pStyle w:val="11"/>
+            <w:pStyle w:val="TOC1"/>
             <w:tabs>
               <w:tab w:val="left" w:pos="440"/>
               <w:tab w:val="right" w:leader="dot" w:pos="10246"/>
@@ -70,10 +72,10 @@
           <w:r>
             <w:fldChar w:fldCharType="separate"/>
           </w:r>
-          <w:hyperlink w:anchor="_Toc84925139" w:history="1">
+          <w:hyperlink w:anchor="_Toc85031648" w:history="1">
             <w:r>
               <w:rPr>
-                <w:rStyle w:val="a6"/>
+                <w:rStyle w:val="Hyperlink"/>
                 <w:noProof/>
                 <w:lang w:val="en-US"/>
               </w:rPr>
@@ -88,7 +90,7 @@
             </w:r>
             <w:r>
               <w:rPr>
-                <w:rStyle w:val="a6"/>
+                <w:rStyle w:val="Hyperlink"/>
                 <w:noProof/>
                 <w:lang w:val="en-US"/>
               </w:rPr>
@@ -113,7 +115,7 @@
                 <w:noProof/>
                 <w:webHidden/>
               </w:rPr>
-              <w:instrText xml:space="preserve"> PAGEREF _Toc84925139 \h </w:instrText>
+              <w:instrText xml:space="preserve"> PAGEREF _Toc85031648 \h </w:instrText>
             </w:r>
             <w:r>
               <w:rPr>
@@ -146,7 +148,7 @@
         </w:p>
         <w:p>
           <w:pPr>
-            <w:pStyle w:val="11"/>
+            <w:pStyle w:val="TOC1"/>
             <w:tabs>
               <w:tab w:val="left" w:pos="440"/>
               <w:tab w:val="right" w:leader="dot" w:pos="10246"/>
@@ -156,10 +158,10 @@
               <w:lang w:val="en-US" w:eastAsia="en-US"/>
             </w:rPr>
           </w:pPr>
-          <w:hyperlink w:anchor="_Toc84925140" w:history="1">
+          <w:hyperlink w:anchor="_Toc85031649" w:history="1">
             <w:r>
               <w:rPr>
-                <w:rStyle w:val="a6"/>
+                <w:rStyle w:val="Hyperlink"/>
                 <w:noProof/>
                 <w:lang w:val="en-US"/>
               </w:rPr>
@@ -174,7 +176,7 @@
             </w:r>
             <w:r>
               <w:rPr>
-                <w:rStyle w:val="a6"/>
+                <w:rStyle w:val="Hyperlink"/>
                 <w:noProof/>
                 <w:lang w:val="en-US"/>
               </w:rPr>
@@ -199,7 +201,7 @@
                 <w:noProof/>
                 <w:webHidden/>
               </w:rPr>
-              <w:instrText xml:space="preserve"> PAGEREF _Toc84925140 \h </w:instrText>
+              <w:instrText xml:space="preserve"> PAGEREF _Toc85031649 \h </w:instrText>
             </w:r>
             <w:r>
               <w:rPr>
@@ -232,7 +234,7 @@
         </w:p>
         <w:p>
           <w:pPr>
-            <w:pStyle w:val="11"/>
+            <w:pStyle w:val="TOC1"/>
             <w:tabs>
               <w:tab w:val="left" w:pos="440"/>
               <w:tab w:val="right" w:leader="dot" w:pos="10246"/>
@@ -242,10 +244,10 @@
               <w:lang w:val="en-US" w:eastAsia="en-US"/>
             </w:rPr>
           </w:pPr>
-          <w:hyperlink w:anchor="_Toc84925141" w:history="1">
+          <w:hyperlink w:anchor="_Toc85031650" w:history="1">
             <w:r>
               <w:rPr>
-                <w:rStyle w:val="a6"/>
+                <w:rStyle w:val="Hyperlink"/>
                 <w:noProof/>
                 <w:lang w:val="en-US"/>
               </w:rPr>
@@ -260,7 +262,7 @@
             </w:r>
             <w:r>
               <w:rPr>
-                <w:rStyle w:val="a6"/>
+                <w:rStyle w:val="Hyperlink"/>
                 <w:noProof/>
                 <w:lang w:val="en-US"/>
               </w:rPr>
@@ -285,7 +287,7 @@
                 <w:noProof/>
                 <w:webHidden/>
               </w:rPr>
-              <w:instrText xml:space="preserve"> PAGEREF _Toc84925141 \h </w:instrText>
+              <w:instrText xml:space="preserve"> PAGEREF _Toc85031650 \h </w:instrText>
             </w:r>
             <w:r>
               <w:rPr>
@@ -318,7 +320,7 @@
         </w:p>
         <w:p>
           <w:pPr>
-            <w:pStyle w:val="11"/>
+            <w:pStyle w:val="TOC1"/>
             <w:tabs>
               <w:tab w:val="left" w:pos="440"/>
               <w:tab w:val="right" w:leader="dot" w:pos="10246"/>
@@ -328,10 +330,10 @@
               <w:lang w:val="en-US" w:eastAsia="en-US"/>
             </w:rPr>
           </w:pPr>
-          <w:hyperlink w:anchor="_Toc84925142" w:history="1">
+          <w:hyperlink w:anchor="_Toc85031651" w:history="1">
             <w:r>
               <w:rPr>
-                <w:rStyle w:val="a6"/>
+                <w:rStyle w:val="Hyperlink"/>
                 <w:noProof/>
                 <w:lang w:val="en-US"/>
               </w:rPr>
@@ -346,7 +348,7 @@
             </w:r>
             <w:r>
               <w:rPr>
-                <w:rStyle w:val="a6"/>
+                <w:rStyle w:val="Hyperlink"/>
                 <w:noProof/>
                 <w:lang w:val="en-US"/>
               </w:rPr>
@@ -371,7 +373,93 @@
                 <w:noProof/>
                 <w:webHidden/>
               </w:rPr>
-              <w:instrText xml:space="preserve"> PAGEREF _Toc84925142 \h </w:instrText>
+              <w:instrText xml:space="preserve"> PAGEREF _Toc85031651 \h </w:instrText>
+            </w:r>
+            <w:r>
+              <w:rPr>
+                <w:noProof/>
+                <w:webHidden/>
+              </w:rPr>
+            </w:r>
+            <w:r>
+              <w:rPr>
+                <w:noProof/>
+                <w:webHidden/>
+              </w:rPr>
+              <w:fldChar w:fldCharType="separate"/>
+            </w:r>
+            <w:r>
+              <w:rPr>
+                <w:noProof/>
+                <w:webHidden/>
+              </w:rPr>
+              <w:t>3</w:t>
+            </w:r>
+            <w:r>
+              <w:rPr>
+                <w:noProof/>
+                <w:webHidden/>
+              </w:rPr>
+              <w:fldChar w:fldCharType="end"/>
+            </w:r>
+          </w:hyperlink>
+        </w:p>
+        <w:p>
+          <w:pPr>
+            <w:pStyle w:val="TOC1"/>
+            <w:tabs>
+              <w:tab w:val="left" w:pos="440"/>
+              <w:tab w:val="right" w:leader="dot" w:pos="10246"/>
+            </w:tabs>
+            <w:rPr>
+              <w:noProof/>
+              <w:lang w:val="en-US" w:eastAsia="en-US"/>
+            </w:rPr>
+          </w:pPr>
+          <w:hyperlink w:anchor="_Toc85031652" w:history="1">
+            <w:r>
+              <w:rPr>
+                <w:rStyle w:val="Hyperlink"/>
+                <w:noProof/>
+                <w:lang w:val="en-US"/>
+              </w:rPr>
+              <w:t>5.</w:t>
+            </w:r>
+            <w:r>
+              <w:rPr>
+                <w:noProof/>
+                <w:lang w:val="en-US" w:eastAsia="en-US"/>
+              </w:rPr>
+              <w:tab/>
+            </w:r>
+            <w:r>
+              <w:rPr>
+                <w:rStyle w:val="Hyperlink"/>
+                <w:noProof/>
+                <w:lang w:val="en-US"/>
+              </w:rPr>
+              <w:t>Spring maven dependencies</w:t>
+            </w:r>
+            <w:r>
+              <w:rPr>
+                <w:noProof/>
+                <w:webHidden/>
+              </w:rPr>
+              <w:tab/>
+            </w:r>
+            <w:r>
+              <w:rPr>
+                <w:noProof/>
+                <w:webHidden/>
+              </w:rPr>
+              <w:fldChar w:fldCharType="begin"/>
+            </w:r>
+            <w:r>
+              <w:rPr>
+                <w:noProof/>
+                <w:webHidden/>
+              </w:rPr>
+              <w:instrText xml:space="preserve"> PAGEREF _Toc85031652 \h </w:instrText>
             </w:r>
             <w:r>
               <w:rPr>
@@ -436,7 +524,7 @@
     </w:p>
     <w:p>
       <w:pPr>
-        <w:pStyle w:val="1"/>
+        <w:pStyle w:val="Heading1"/>
         <w:numPr>
           <w:ilvl w:val="0"/>
           <w:numId w:val="1"/>
@@ -448,7 +536,7 @@
           <w:lang w:val="en-US"/>
         </w:rPr>
       </w:pPr>
-      <w:bookmarkStart w:id="0" w:name="_Toc84925139"/>
+      <w:bookmarkStart w:id="0" w:name="_Toc85031648"/>
       <w:r>
         <w:rPr>
           <w:lang w:val="en-US"/>
@@ -473,7 +561,7 @@
       <w:hyperlink r:id="rId6" w:history="1">
         <w:r>
           <w:rPr>
-            <w:rStyle w:val="a6"/>
+            <w:rStyle w:val="Hyperlink"/>
             <w:lang w:val="en-US"/>
           </w:rPr>
           <w:t>https://www.javaguides.net/2019/01/spring-mvc-project-structure.html</w:t>
@@ -519,19 +607,19 @@
     </w:p>
     <w:p>
       <w:pPr>
-        <w:pStyle w:val="HTML"/>
-        <w:shd w:val="clear" w:color="auto" w:fill="F6F8FA"/>
-        <w:rPr>
-          <w:rStyle w:val="HTML1"/>
-          <w:rFonts w:ascii="Consolas" w:hAnsi="Consolas" w:cs="Consolas"/>
-          <w:noProof/>
-          <w:color w:val="24292E"/>
-          <w:bdr w:val="none" w:sz="0" w:space="0" w:color="auto" w:frame="1"/>
-        </w:rPr>
-      </w:pPr>
-      <w:r>
-        <w:rPr>
-          <w:rStyle w:val="HTML1"/>
+        <w:pStyle w:val="HTMLPreformatted"/>
+        <w:shd w:val="clear" w:color="auto" w:fill="F6F8FA"/>
+        <w:rPr>
+          <w:rStyle w:val="HTMLCode"/>
+          <w:rFonts w:ascii="Consolas" w:hAnsi="Consolas" w:cs="Consolas"/>
+          <w:noProof/>
+          <w:color w:val="24292E"/>
+          <w:bdr w:val="none" w:sz="0" w:space="0" w:color="auto" w:frame="1"/>
+        </w:rPr>
+      </w:pPr>
+      <w:r>
+        <w:rPr>
+          <w:rStyle w:val="HTMLCode"/>
           <w:rFonts w:ascii="Consolas" w:hAnsi="Consolas" w:cs="Consolas"/>
           <w:noProof/>
           <w:color w:val="24292E"/>
@@ -562,19 +650,19 @@
     </w:p>
     <w:p>
       <w:pPr>
-        <w:pStyle w:val="HTML"/>
-        <w:shd w:val="clear" w:color="auto" w:fill="F6F8FA"/>
-        <w:rPr>
-          <w:rStyle w:val="HTML1"/>
-          <w:rFonts w:ascii="Consolas" w:hAnsi="Consolas" w:cs="Consolas"/>
-          <w:noProof/>
-          <w:color w:val="24292E"/>
-          <w:bdr w:val="none" w:sz="0" w:space="0" w:color="auto" w:frame="1"/>
-        </w:rPr>
-      </w:pPr>
-      <w:r>
-        <w:rPr>
-          <w:rStyle w:val="HTML1"/>
+        <w:pStyle w:val="HTMLPreformatted"/>
+        <w:shd w:val="clear" w:color="auto" w:fill="F6F8FA"/>
+        <w:rPr>
+          <w:rStyle w:val="HTMLCode"/>
+          <w:rFonts w:ascii="Consolas" w:hAnsi="Consolas" w:cs="Consolas"/>
+          <w:noProof/>
+          <w:color w:val="24292E"/>
+          <w:bdr w:val="none" w:sz="0" w:space="0" w:color="auto" w:frame="1"/>
+        </w:rPr>
+      </w:pPr>
+      <w:r>
+        <w:rPr>
+          <w:rStyle w:val="HTMLCode"/>
           <w:rFonts w:ascii="Consolas" w:hAnsi="Consolas" w:cs="Consolas"/>
           <w:noProof/>
           <w:color w:val="24292E"/>
@@ -595,19 +683,19 @@
     </w:p>
     <w:p>
       <w:pPr>
-        <w:pStyle w:val="HTML"/>
-        <w:shd w:val="clear" w:color="auto" w:fill="F6F8FA"/>
-        <w:rPr>
-          <w:rStyle w:val="HTML1"/>
-          <w:rFonts w:ascii="Consolas" w:hAnsi="Consolas" w:cs="Consolas"/>
-          <w:noProof/>
-          <w:color w:val="24292E"/>
-          <w:bdr w:val="none" w:sz="0" w:space="0" w:color="auto" w:frame="1"/>
-        </w:rPr>
-      </w:pPr>
-      <w:r>
-        <w:rPr>
-          <w:rStyle w:val="HTML1"/>
+        <w:pStyle w:val="HTMLPreformatted"/>
+        <w:shd w:val="clear" w:color="auto" w:fill="F6F8FA"/>
+        <w:rPr>
+          <w:rStyle w:val="HTMLCode"/>
+          <w:rFonts w:ascii="Consolas" w:hAnsi="Consolas" w:cs="Consolas"/>
+          <w:noProof/>
+          <w:color w:val="24292E"/>
+          <w:bdr w:val="none" w:sz="0" w:space="0" w:color="auto" w:frame="1"/>
+        </w:rPr>
+      </w:pPr>
+      <w:r>
+        <w:rPr>
+          <w:rStyle w:val="HTMLCode"/>
           <w:rFonts w:ascii="Consolas" w:hAnsi="Consolas" w:cs="Consolas"/>
           <w:noProof/>
           <w:color w:val="24292E"/>
@@ -628,19 +716,19 @@
     </w:p>
     <w:p>
       <w:pPr>
-        <w:pStyle w:val="HTML"/>
-        <w:shd w:val="clear" w:color="auto" w:fill="F6F8FA"/>
-        <w:rPr>
-          <w:rStyle w:val="HTML1"/>
-          <w:rFonts w:ascii="Consolas" w:hAnsi="Consolas" w:cs="Consolas"/>
-          <w:noProof/>
-          <w:color w:val="24292E"/>
-          <w:bdr w:val="none" w:sz="0" w:space="0" w:color="auto" w:frame="1"/>
-        </w:rPr>
-      </w:pPr>
-      <w:r>
-        <w:rPr>
-          <w:rStyle w:val="HTML1"/>
+        <w:pStyle w:val="HTMLPreformatted"/>
+        <w:shd w:val="clear" w:color="auto" w:fill="F6F8FA"/>
+        <w:rPr>
+          <w:rStyle w:val="HTMLCode"/>
+          <w:rFonts w:ascii="Consolas" w:hAnsi="Consolas" w:cs="Consolas"/>
+          <w:noProof/>
+          <w:color w:val="24292E"/>
+          <w:bdr w:val="none" w:sz="0" w:space="0" w:color="auto" w:frame="1"/>
+        </w:rPr>
+      </w:pPr>
+      <w:r>
+        <w:rPr>
+          <w:rStyle w:val="HTMLCode"/>
           <w:rFonts w:ascii="Consolas" w:hAnsi="Consolas" w:cs="Consolas"/>
           <w:noProof/>
           <w:color w:val="24292E"/>
@@ -661,19 +749,19 @@
     </w:p>
     <w:p>
       <w:pPr>
-        <w:pStyle w:val="HTML"/>
-        <w:shd w:val="clear" w:color="auto" w:fill="F6F8FA"/>
-        <w:rPr>
-          <w:rStyle w:val="HTML1"/>
-          <w:rFonts w:ascii="Consolas" w:hAnsi="Consolas" w:cs="Consolas"/>
-          <w:noProof/>
-          <w:color w:val="24292E"/>
-          <w:bdr w:val="none" w:sz="0" w:space="0" w:color="auto" w:frame="1"/>
-        </w:rPr>
-      </w:pPr>
-      <w:r>
-        <w:rPr>
-          <w:rStyle w:val="HTML1"/>
+        <w:pStyle w:val="HTMLPreformatted"/>
+        <w:shd w:val="clear" w:color="auto" w:fill="F6F8FA"/>
+        <w:rPr>
+          <w:rStyle w:val="HTMLCode"/>
+          <w:rFonts w:ascii="Consolas" w:hAnsi="Consolas" w:cs="Consolas"/>
+          <w:noProof/>
+          <w:color w:val="24292E"/>
+          <w:bdr w:val="none" w:sz="0" w:space="0" w:color="auto" w:frame="1"/>
+        </w:rPr>
+      </w:pPr>
+      <w:r>
+        <w:rPr>
+          <w:rStyle w:val="HTMLCode"/>
           <w:rFonts w:ascii="Consolas" w:hAnsi="Consolas" w:cs="Consolas"/>
           <w:noProof/>
           <w:color w:val="24292E"/>
@@ -694,19 +782,19 @@
     </w:p>
     <w:p>
       <w:pPr>
-        <w:pStyle w:val="HTML"/>
-        <w:shd w:val="clear" w:color="auto" w:fill="F6F8FA"/>
-        <w:rPr>
-          <w:rStyle w:val="HTML1"/>
-          <w:rFonts w:ascii="Consolas" w:hAnsi="Consolas" w:cs="Consolas"/>
-          <w:noProof/>
-          <w:color w:val="24292E"/>
-          <w:bdr w:val="none" w:sz="0" w:space="0" w:color="auto" w:frame="1"/>
-        </w:rPr>
-      </w:pPr>
-      <w:r>
-        <w:rPr>
-          <w:rStyle w:val="HTML1"/>
+        <w:pStyle w:val="HTMLPreformatted"/>
+        <w:shd w:val="clear" w:color="auto" w:fill="F6F8FA"/>
+        <w:rPr>
+          <w:rStyle w:val="HTMLCode"/>
+          <w:rFonts w:ascii="Consolas" w:hAnsi="Consolas" w:cs="Consolas"/>
+          <w:noProof/>
+          <w:color w:val="24292E"/>
+          <w:bdr w:val="none" w:sz="0" w:space="0" w:color="auto" w:frame="1"/>
+        </w:rPr>
+      </w:pPr>
+      <w:r>
+        <w:rPr>
+          <w:rStyle w:val="HTMLCode"/>
           <w:rFonts w:ascii="Consolas" w:hAnsi="Consolas" w:cs="Consolas"/>
           <w:noProof/>
           <w:color w:val="24292E"/>
@@ -727,19 +815,19 @@
     </w:p>
     <w:p>
       <w:pPr>
-        <w:pStyle w:val="HTML"/>
-        <w:shd w:val="clear" w:color="auto" w:fill="F6F8FA"/>
-        <w:rPr>
-          <w:rStyle w:val="HTML1"/>
-          <w:rFonts w:ascii="Consolas" w:hAnsi="Consolas" w:cs="Consolas"/>
-          <w:noProof/>
-          <w:color w:val="24292E"/>
-          <w:bdr w:val="none" w:sz="0" w:space="0" w:color="auto" w:frame="1"/>
-        </w:rPr>
-      </w:pPr>
-      <w:r>
-        <w:rPr>
-          <w:rStyle w:val="HTML1"/>
+        <w:pStyle w:val="HTMLPreformatted"/>
+        <w:shd w:val="clear" w:color="auto" w:fill="F6F8FA"/>
+        <w:rPr>
+          <w:rStyle w:val="HTMLCode"/>
+          <w:rFonts w:ascii="Consolas" w:hAnsi="Consolas" w:cs="Consolas"/>
+          <w:noProof/>
+          <w:color w:val="24292E"/>
+          <w:bdr w:val="none" w:sz="0" w:space="0" w:color="auto" w:frame="1"/>
+        </w:rPr>
+      </w:pPr>
+      <w:r>
+        <w:rPr>
+          <w:rStyle w:val="HTMLCode"/>
           <w:rFonts w:ascii="Consolas" w:hAnsi="Consolas" w:cs="Consolas"/>
           <w:noProof/>
           <w:color w:val="24292E"/>
@@ -760,19 +848,19 @@
     </w:p>
     <w:p>
       <w:pPr>
-        <w:pStyle w:val="HTML"/>
-        <w:shd w:val="clear" w:color="auto" w:fill="F6F8FA"/>
-        <w:rPr>
-          <w:rStyle w:val="HTML1"/>
-          <w:rFonts w:ascii="Consolas" w:hAnsi="Consolas" w:cs="Consolas"/>
-          <w:noProof/>
-          <w:color w:val="24292E"/>
-          <w:bdr w:val="none" w:sz="0" w:space="0" w:color="auto" w:frame="1"/>
-        </w:rPr>
-      </w:pPr>
-      <w:r>
-        <w:rPr>
-          <w:rStyle w:val="HTML1"/>
+        <w:pStyle w:val="HTMLPreformatted"/>
+        <w:shd w:val="clear" w:color="auto" w:fill="F6F8FA"/>
+        <w:rPr>
+          <w:rStyle w:val="HTMLCode"/>
+          <w:rFonts w:ascii="Consolas" w:hAnsi="Consolas" w:cs="Consolas"/>
+          <w:noProof/>
+          <w:color w:val="24292E"/>
+          <w:bdr w:val="none" w:sz="0" w:space="0" w:color="auto" w:frame="1"/>
+        </w:rPr>
+      </w:pPr>
+      <w:r>
+        <w:rPr>
+          <w:rStyle w:val="HTMLCode"/>
           <w:rFonts w:ascii="Consolas" w:hAnsi="Consolas" w:cs="Consolas"/>
           <w:noProof/>
           <w:color w:val="24292E"/>
@@ -793,19 +881,19 @@
     </w:p>
     <w:p>
       <w:pPr>
-        <w:pStyle w:val="HTML"/>
-        <w:shd w:val="clear" w:color="auto" w:fill="F6F8FA"/>
-        <w:rPr>
-          <w:rStyle w:val="HTML1"/>
-          <w:rFonts w:ascii="Consolas" w:hAnsi="Consolas" w:cs="Consolas"/>
-          <w:noProof/>
-          <w:color w:val="24292E"/>
-          <w:bdr w:val="none" w:sz="0" w:space="0" w:color="auto" w:frame="1"/>
-        </w:rPr>
-      </w:pPr>
-      <w:r>
-        <w:rPr>
-          <w:rStyle w:val="HTML1"/>
+        <w:pStyle w:val="HTMLPreformatted"/>
+        <w:shd w:val="clear" w:color="auto" w:fill="F6F8FA"/>
+        <w:rPr>
+          <w:rStyle w:val="HTMLCode"/>
+          <w:rFonts w:ascii="Consolas" w:hAnsi="Consolas" w:cs="Consolas"/>
+          <w:noProof/>
+          <w:color w:val="24292E"/>
+          <w:bdr w:val="none" w:sz="0" w:space="0" w:color="auto" w:frame="1"/>
+        </w:rPr>
+      </w:pPr>
+      <w:r>
+        <w:rPr>
+          <w:rStyle w:val="HTMLCode"/>
           <w:rFonts w:ascii="Consolas" w:hAnsi="Consolas" w:cs="Consolas"/>
           <w:noProof/>
           <w:color w:val="24292E"/>
@@ -836,19 +924,19 @@
     </w:p>
     <w:p>
       <w:pPr>
-        <w:pStyle w:val="HTML"/>
-        <w:shd w:val="clear" w:color="auto" w:fill="F6F8FA"/>
-        <w:rPr>
-          <w:rStyle w:val="HTML1"/>
-          <w:rFonts w:ascii="Consolas" w:hAnsi="Consolas" w:cs="Consolas"/>
-          <w:noProof/>
-          <w:color w:val="24292E"/>
-          <w:bdr w:val="none" w:sz="0" w:space="0" w:color="auto" w:frame="1"/>
-        </w:rPr>
-      </w:pPr>
-      <w:r>
-        <w:rPr>
-          <w:rStyle w:val="HTML1"/>
+        <w:pStyle w:val="HTMLPreformatted"/>
+        <w:shd w:val="clear" w:color="auto" w:fill="F6F8FA"/>
+        <w:rPr>
+          <w:rStyle w:val="HTMLCode"/>
+          <w:rFonts w:ascii="Consolas" w:hAnsi="Consolas" w:cs="Consolas"/>
+          <w:noProof/>
+          <w:color w:val="24292E"/>
+          <w:bdr w:val="none" w:sz="0" w:space="0" w:color="auto" w:frame="1"/>
+        </w:rPr>
+      </w:pPr>
+      <w:r>
+        <w:rPr>
+          <w:rStyle w:val="HTMLCode"/>
           <w:rFonts w:ascii="Consolas" w:hAnsi="Consolas" w:cs="Consolas"/>
           <w:noProof/>
           <w:color w:val="24292E"/>
@@ -869,19 +957,19 @@
     </w:p>
     <w:p>
       <w:pPr>
-        <w:pStyle w:val="HTML"/>
-        <w:shd w:val="clear" w:color="auto" w:fill="F6F8FA"/>
-        <w:rPr>
-          <w:rStyle w:val="HTML1"/>
-          <w:rFonts w:ascii="Consolas" w:hAnsi="Consolas" w:cs="Consolas"/>
-          <w:noProof/>
-          <w:color w:val="24292E"/>
-          <w:bdr w:val="none" w:sz="0" w:space="0" w:color="auto" w:frame="1"/>
-        </w:rPr>
-      </w:pPr>
-      <w:r>
-        <w:rPr>
-          <w:rStyle w:val="HTML1"/>
+        <w:pStyle w:val="HTMLPreformatted"/>
+        <w:shd w:val="clear" w:color="auto" w:fill="F6F8FA"/>
+        <w:rPr>
+          <w:rStyle w:val="HTMLCode"/>
+          <w:rFonts w:ascii="Consolas" w:hAnsi="Consolas" w:cs="Consolas"/>
+          <w:noProof/>
+          <w:color w:val="24292E"/>
+          <w:bdr w:val="none" w:sz="0" w:space="0" w:color="auto" w:frame="1"/>
+        </w:rPr>
+      </w:pPr>
+      <w:r>
+        <w:rPr>
+          <w:rStyle w:val="HTMLCode"/>
           <w:rFonts w:ascii="Consolas" w:hAnsi="Consolas" w:cs="Consolas"/>
           <w:noProof/>
           <w:color w:val="24292E"/>
@@ -912,19 +1000,19 @@
     </w:p>
     <w:p>
       <w:pPr>
-        <w:pStyle w:val="HTML"/>
-        <w:shd w:val="clear" w:color="auto" w:fill="F6F8FA"/>
-        <w:rPr>
-          <w:rStyle w:val="HTML1"/>
-          <w:rFonts w:ascii="Consolas" w:hAnsi="Consolas" w:cs="Consolas"/>
-          <w:noProof/>
-          <w:color w:val="24292E"/>
-          <w:bdr w:val="none" w:sz="0" w:space="0" w:color="auto" w:frame="1"/>
-        </w:rPr>
-      </w:pPr>
-      <w:r>
-        <w:rPr>
-          <w:rStyle w:val="HTML1"/>
+        <w:pStyle w:val="HTMLPreformatted"/>
+        <w:shd w:val="clear" w:color="auto" w:fill="F6F8FA"/>
+        <w:rPr>
+          <w:rStyle w:val="HTMLCode"/>
+          <w:rFonts w:ascii="Consolas" w:hAnsi="Consolas" w:cs="Consolas"/>
+          <w:noProof/>
+          <w:color w:val="24292E"/>
+          <w:bdr w:val="none" w:sz="0" w:space="0" w:color="auto" w:frame="1"/>
+        </w:rPr>
+      </w:pPr>
+      <w:r>
+        <w:rPr>
+          <w:rStyle w:val="HTMLCode"/>
           <w:rFonts w:ascii="Consolas" w:hAnsi="Consolas" w:cs="Consolas"/>
           <w:noProof/>
           <w:color w:val="24292E"/>
@@ -945,19 +1033,19 @@
     </w:p>
     <w:p>
       <w:pPr>
-        <w:pStyle w:val="HTML"/>
-        <w:shd w:val="clear" w:color="auto" w:fill="F6F8FA"/>
-        <w:rPr>
-          <w:rStyle w:val="HTML1"/>
-          <w:rFonts w:ascii="Consolas" w:hAnsi="Consolas" w:cs="Consolas"/>
-          <w:noProof/>
-          <w:color w:val="24292E"/>
-          <w:bdr w:val="none" w:sz="0" w:space="0" w:color="auto" w:frame="1"/>
-        </w:rPr>
-      </w:pPr>
-      <w:r>
-        <w:rPr>
-          <w:rStyle w:val="HTML1"/>
+        <w:pStyle w:val="HTMLPreformatted"/>
+        <w:shd w:val="clear" w:color="auto" w:fill="F6F8FA"/>
+        <w:rPr>
+          <w:rStyle w:val="HTMLCode"/>
+          <w:rFonts w:ascii="Consolas" w:hAnsi="Consolas" w:cs="Consolas"/>
+          <w:noProof/>
+          <w:color w:val="24292E"/>
+          <w:bdr w:val="none" w:sz="0" w:space="0" w:color="auto" w:frame="1"/>
+        </w:rPr>
+      </w:pPr>
+      <w:r>
+        <w:rPr>
+          <w:rStyle w:val="HTMLCode"/>
           <w:rFonts w:ascii="Consolas" w:hAnsi="Consolas" w:cs="Consolas"/>
           <w:noProof/>
           <w:color w:val="24292E"/>
@@ -988,19 +1076,19 @@
     </w:p>
     <w:p>
       <w:pPr>
-        <w:pStyle w:val="HTML"/>
-        <w:shd w:val="clear" w:color="auto" w:fill="F6F8FA"/>
-        <w:rPr>
-          <w:rStyle w:val="HTML1"/>
-          <w:rFonts w:ascii="Consolas" w:hAnsi="Consolas" w:cs="Consolas"/>
-          <w:noProof/>
-          <w:color w:val="24292E"/>
-          <w:bdr w:val="none" w:sz="0" w:space="0" w:color="auto" w:frame="1"/>
-        </w:rPr>
-      </w:pPr>
-      <w:r>
-        <w:rPr>
-          <w:rStyle w:val="HTML1"/>
+        <w:pStyle w:val="HTMLPreformatted"/>
+        <w:shd w:val="clear" w:color="auto" w:fill="F6F8FA"/>
+        <w:rPr>
+          <w:rStyle w:val="HTMLCode"/>
+          <w:rFonts w:ascii="Consolas" w:hAnsi="Consolas" w:cs="Consolas"/>
+          <w:noProof/>
+          <w:color w:val="24292E"/>
+          <w:bdr w:val="none" w:sz="0" w:space="0" w:color="auto" w:frame="1"/>
+        </w:rPr>
+      </w:pPr>
+      <w:r>
+        <w:rPr>
+          <w:rStyle w:val="HTMLCode"/>
           <w:rFonts w:ascii="Consolas" w:hAnsi="Consolas" w:cs="Consolas"/>
           <w:noProof/>
           <w:color w:val="24292E"/>
@@ -1021,19 +1109,19 @@
     </w:p>
     <w:p>
       <w:pPr>
-        <w:pStyle w:val="HTML"/>
-        <w:shd w:val="clear" w:color="auto" w:fill="F6F8FA"/>
-        <w:rPr>
-          <w:rStyle w:val="HTML1"/>
-          <w:rFonts w:ascii="Consolas" w:hAnsi="Consolas" w:cs="Consolas"/>
-          <w:noProof/>
-          <w:color w:val="24292E"/>
-          <w:bdr w:val="none" w:sz="0" w:space="0" w:color="auto" w:frame="1"/>
-        </w:rPr>
-      </w:pPr>
-      <w:r>
-        <w:rPr>
-          <w:rStyle w:val="HTML1"/>
+        <w:pStyle w:val="HTMLPreformatted"/>
+        <w:shd w:val="clear" w:color="auto" w:fill="F6F8FA"/>
+        <w:rPr>
+          <w:rStyle w:val="HTMLCode"/>
+          <w:rFonts w:ascii="Consolas" w:hAnsi="Consolas" w:cs="Consolas"/>
+          <w:noProof/>
+          <w:color w:val="24292E"/>
+          <w:bdr w:val="none" w:sz="0" w:space="0" w:color="auto" w:frame="1"/>
+        </w:rPr>
+      </w:pPr>
+      <w:r>
+        <w:rPr>
+          <w:rStyle w:val="HTMLCode"/>
           <w:rFonts w:ascii="Consolas" w:hAnsi="Consolas" w:cs="Consolas"/>
           <w:noProof/>
           <w:color w:val="24292E"/>
@@ -1064,19 +1152,19 @@
     </w:p>
     <w:p>
       <w:pPr>
-        <w:pStyle w:val="HTML"/>
-        <w:shd w:val="clear" w:color="auto" w:fill="F6F8FA"/>
-        <w:rPr>
-          <w:rStyle w:val="HTML1"/>
-          <w:rFonts w:ascii="Consolas" w:hAnsi="Consolas" w:cs="Consolas"/>
-          <w:noProof/>
-          <w:color w:val="24292E"/>
-          <w:bdr w:val="none" w:sz="0" w:space="0" w:color="auto" w:frame="1"/>
-        </w:rPr>
-      </w:pPr>
-      <w:r>
-        <w:rPr>
-          <w:rStyle w:val="HTML1"/>
+        <w:pStyle w:val="HTMLPreformatted"/>
+        <w:shd w:val="clear" w:color="auto" w:fill="F6F8FA"/>
+        <w:rPr>
+          <w:rStyle w:val="HTMLCode"/>
+          <w:rFonts w:ascii="Consolas" w:hAnsi="Consolas" w:cs="Consolas"/>
+          <w:noProof/>
+          <w:color w:val="24292E"/>
+          <w:bdr w:val="none" w:sz="0" w:space="0" w:color="auto" w:frame="1"/>
+        </w:rPr>
+      </w:pPr>
+      <w:r>
+        <w:rPr>
+          <w:rStyle w:val="HTMLCode"/>
           <w:rFonts w:ascii="Consolas" w:hAnsi="Consolas" w:cs="Consolas"/>
           <w:noProof/>
           <w:color w:val="24292E"/>
@@ -1097,19 +1185,19 @@
     </w:p>
     <w:p>
       <w:pPr>
-        <w:pStyle w:val="HTML"/>
-        <w:shd w:val="clear" w:color="auto" w:fill="F6F8FA"/>
-        <w:rPr>
-          <w:rStyle w:val="HTML1"/>
-          <w:rFonts w:ascii="Consolas" w:hAnsi="Consolas" w:cs="Consolas"/>
-          <w:noProof/>
-          <w:color w:val="24292E"/>
-          <w:bdr w:val="none" w:sz="0" w:space="0" w:color="auto" w:frame="1"/>
-        </w:rPr>
-      </w:pPr>
-      <w:r>
-        <w:rPr>
-          <w:rStyle w:val="HTML1"/>
+        <w:pStyle w:val="HTMLPreformatted"/>
+        <w:shd w:val="clear" w:color="auto" w:fill="F6F8FA"/>
+        <w:rPr>
+          <w:rStyle w:val="HTMLCode"/>
+          <w:rFonts w:ascii="Consolas" w:hAnsi="Consolas" w:cs="Consolas"/>
+          <w:noProof/>
+          <w:color w:val="24292E"/>
+          <w:bdr w:val="none" w:sz="0" w:space="0" w:color="auto" w:frame="1"/>
+        </w:rPr>
+      </w:pPr>
+      <w:r>
+        <w:rPr>
+          <w:rStyle w:val="HTMLCode"/>
           <w:rFonts w:ascii="Consolas" w:hAnsi="Consolas" w:cs="Consolas"/>
           <w:noProof/>
           <w:color w:val="24292E"/>
@@ -1140,19 +1228,19 @@
     </w:p>
     <w:p>
       <w:pPr>
-        <w:pStyle w:val="HTML"/>
-        <w:shd w:val="clear" w:color="auto" w:fill="F6F8FA"/>
-        <w:rPr>
-          <w:rStyle w:val="HTML1"/>
-          <w:rFonts w:ascii="Consolas" w:hAnsi="Consolas" w:cs="Consolas"/>
-          <w:noProof/>
-          <w:color w:val="24292E"/>
-          <w:bdr w:val="none" w:sz="0" w:space="0" w:color="auto" w:frame="1"/>
-        </w:rPr>
-      </w:pPr>
-      <w:r>
-        <w:rPr>
-          <w:rStyle w:val="HTML1"/>
+        <w:pStyle w:val="HTMLPreformatted"/>
+        <w:shd w:val="clear" w:color="auto" w:fill="F6F8FA"/>
+        <w:rPr>
+          <w:rStyle w:val="HTMLCode"/>
+          <w:rFonts w:ascii="Consolas" w:hAnsi="Consolas" w:cs="Consolas"/>
+          <w:noProof/>
+          <w:color w:val="24292E"/>
+          <w:bdr w:val="none" w:sz="0" w:space="0" w:color="auto" w:frame="1"/>
+        </w:rPr>
+      </w:pPr>
+      <w:r>
+        <w:rPr>
+          <w:rStyle w:val="HTMLCode"/>
           <w:rFonts w:ascii="Consolas" w:hAnsi="Consolas" w:cs="Consolas"/>
           <w:noProof/>
           <w:color w:val="24292E"/>
@@ -1173,19 +1261,19 @@
     </w:p>
     <w:p>
       <w:pPr>
-        <w:pStyle w:val="HTML"/>
-        <w:shd w:val="clear" w:color="auto" w:fill="F6F8FA"/>
-        <w:rPr>
-          <w:rStyle w:val="HTML1"/>
-          <w:rFonts w:ascii="Consolas" w:hAnsi="Consolas" w:cs="Consolas"/>
-          <w:noProof/>
-          <w:color w:val="24292E"/>
-          <w:bdr w:val="none" w:sz="0" w:space="0" w:color="auto" w:frame="1"/>
-        </w:rPr>
-      </w:pPr>
-      <w:r>
-        <w:rPr>
-          <w:rStyle w:val="HTML1"/>
+        <w:pStyle w:val="HTMLPreformatted"/>
+        <w:shd w:val="clear" w:color="auto" w:fill="F6F8FA"/>
+        <w:rPr>
+          <w:rStyle w:val="HTMLCode"/>
+          <w:rFonts w:ascii="Consolas" w:hAnsi="Consolas" w:cs="Consolas"/>
+          <w:noProof/>
+          <w:color w:val="24292E"/>
+          <w:bdr w:val="none" w:sz="0" w:space="0" w:color="auto" w:frame="1"/>
+        </w:rPr>
+      </w:pPr>
+      <w:r>
+        <w:rPr>
+          <w:rStyle w:val="HTMLCode"/>
           <w:rFonts w:ascii="Consolas" w:hAnsi="Consolas" w:cs="Consolas"/>
           <w:noProof/>
           <w:color w:val="24292E"/>
@@ -1206,19 +1294,19 @@
     </w:p>
     <w:p>
       <w:pPr>
-        <w:pStyle w:val="HTML"/>
-        <w:shd w:val="clear" w:color="auto" w:fill="F6F8FA"/>
-        <w:rPr>
-          <w:rStyle w:val="HTML1"/>
-          <w:rFonts w:ascii="Consolas" w:hAnsi="Consolas" w:cs="Consolas"/>
-          <w:noProof/>
-          <w:color w:val="24292E"/>
-          <w:bdr w:val="none" w:sz="0" w:space="0" w:color="auto" w:frame="1"/>
-        </w:rPr>
-      </w:pPr>
-      <w:r>
-        <w:rPr>
-          <w:rStyle w:val="HTML1"/>
+        <w:pStyle w:val="HTMLPreformatted"/>
+        <w:shd w:val="clear" w:color="auto" w:fill="F6F8FA"/>
+        <w:rPr>
+          <w:rStyle w:val="HTMLCode"/>
+          <w:rFonts w:ascii="Consolas" w:hAnsi="Consolas" w:cs="Consolas"/>
+          <w:noProof/>
+          <w:color w:val="24292E"/>
+          <w:bdr w:val="none" w:sz="0" w:space="0" w:color="auto" w:frame="1"/>
+        </w:rPr>
+      </w:pPr>
+      <w:r>
+        <w:rPr>
+          <w:rStyle w:val="HTMLCode"/>
           <w:rFonts w:ascii="Consolas" w:hAnsi="Consolas" w:cs="Consolas"/>
           <w:noProof/>
           <w:color w:val="24292E"/>
@@ -1239,19 +1327,19 @@
     </w:p>
     <w:p>
       <w:pPr>
-        <w:pStyle w:val="HTML"/>
-        <w:shd w:val="clear" w:color="auto" w:fill="F6F8FA"/>
-        <w:rPr>
-          <w:rStyle w:val="HTML1"/>
-          <w:rFonts w:ascii="Consolas" w:hAnsi="Consolas" w:cs="Consolas"/>
-          <w:noProof/>
-          <w:color w:val="24292E"/>
-          <w:bdr w:val="none" w:sz="0" w:space="0" w:color="auto" w:frame="1"/>
-        </w:rPr>
-      </w:pPr>
-      <w:r>
-        <w:rPr>
-          <w:rStyle w:val="HTML1"/>
+        <w:pStyle w:val="HTMLPreformatted"/>
+        <w:shd w:val="clear" w:color="auto" w:fill="F6F8FA"/>
+        <w:rPr>
+          <w:rStyle w:val="HTMLCode"/>
+          <w:rFonts w:ascii="Consolas" w:hAnsi="Consolas" w:cs="Consolas"/>
+          <w:noProof/>
+          <w:color w:val="24292E"/>
+          <w:bdr w:val="none" w:sz="0" w:space="0" w:color="auto" w:frame="1"/>
+        </w:rPr>
+      </w:pPr>
+      <w:r>
+        <w:rPr>
+          <w:rStyle w:val="HTMLCode"/>
           <w:rFonts w:ascii="Consolas" w:hAnsi="Consolas" w:cs="Consolas"/>
           <w:noProof/>
           <w:color w:val="24292E"/>
@@ -1282,19 +1370,19 @@
     </w:p>
     <w:p>
       <w:pPr>
-        <w:pStyle w:val="HTML"/>
-        <w:shd w:val="clear" w:color="auto" w:fill="F6F8FA"/>
-        <w:rPr>
-          <w:rStyle w:val="HTML1"/>
-          <w:rFonts w:ascii="Consolas" w:hAnsi="Consolas" w:cs="Consolas"/>
-          <w:noProof/>
-          <w:color w:val="24292E"/>
-          <w:bdr w:val="none" w:sz="0" w:space="0" w:color="auto" w:frame="1"/>
-        </w:rPr>
-      </w:pPr>
-      <w:r>
-        <w:rPr>
-          <w:rStyle w:val="HTML1"/>
+        <w:pStyle w:val="HTMLPreformatted"/>
+        <w:shd w:val="clear" w:color="auto" w:fill="F6F8FA"/>
+        <w:rPr>
+          <w:rStyle w:val="HTMLCode"/>
+          <w:rFonts w:ascii="Consolas" w:hAnsi="Consolas" w:cs="Consolas"/>
+          <w:noProof/>
+          <w:color w:val="24292E"/>
+          <w:bdr w:val="none" w:sz="0" w:space="0" w:color="auto" w:frame="1"/>
+        </w:rPr>
+      </w:pPr>
+      <w:r>
+        <w:rPr>
+          <w:rStyle w:val="HTMLCode"/>
           <w:rFonts w:ascii="Consolas" w:hAnsi="Consolas" w:cs="Consolas"/>
           <w:noProof/>
           <w:color w:val="24292E"/>
@@ -1325,19 +1413,19 @@
     </w:p>
     <w:p>
       <w:pPr>
-        <w:pStyle w:val="HTML"/>
-        <w:shd w:val="clear" w:color="auto" w:fill="F6F8FA"/>
-        <w:rPr>
-          <w:rStyle w:val="HTML1"/>
-          <w:rFonts w:ascii="Consolas" w:hAnsi="Consolas" w:cs="Consolas"/>
-          <w:noProof/>
-          <w:color w:val="24292E"/>
-          <w:bdr w:val="none" w:sz="0" w:space="0" w:color="auto" w:frame="1"/>
-        </w:rPr>
-      </w:pPr>
-      <w:r>
-        <w:rPr>
-          <w:rStyle w:val="HTML1"/>
+        <w:pStyle w:val="HTMLPreformatted"/>
+        <w:shd w:val="clear" w:color="auto" w:fill="F6F8FA"/>
+        <w:rPr>
+          <w:rStyle w:val="HTMLCode"/>
+          <w:rFonts w:ascii="Consolas" w:hAnsi="Consolas" w:cs="Consolas"/>
+          <w:noProof/>
+          <w:color w:val="24292E"/>
+          <w:bdr w:val="none" w:sz="0" w:space="0" w:color="auto" w:frame="1"/>
+        </w:rPr>
+      </w:pPr>
+      <w:r>
+        <w:rPr>
+          <w:rStyle w:val="HTMLCode"/>
           <w:rFonts w:ascii="Consolas" w:hAnsi="Consolas" w:cs="Consolas"/>
           <w:noProof/>
           <w:color w:val="24292E"/>
@@ -1368,19 +1456,19 @@
     </w:p>
     <w:p>
       <w:pPr>
-        <w:pStyle w:val="HTML"/>
-        <w:shd w:val="clear" w:color="auto" w:fill="F6F8FA"/>
-        <w:rPr>
-          <w:rStyle w:val="HTML1"/>
-          <w:rFonts w:ascii="Consolas" w:hAnsi="Consolas" w:cs="Consolas"/>
-          <w:noProof/>
-          <w:color w:val="24292E"/>
-          <w:bdr w:val="none" w:sz="0" w:space="0" w:color="auto" w:frame="1"/>
-        </w:rPr>
-      </w:pPr>
-      <w:r>
-        <w:rPr>
-          <w:rStyle w:val="HTML1"/>
+        <w:pStyle w:val="HTMLPreformatted"/>
+        <w:shd w:val="clear" w:color="auto" w:fill="F6F8FA"/>
+        <w:rPr>
+          <w:rStyle w:val="HTMLCode"/>
+          <w:rFonts w:ascii="Consolas" w:hAnsi="Consolas" w:cs="Consolas"/>
+          <w:noProof/>
+          <w:color w:val="24292E"/>
+          <w:bdr w:val="none" w:sz="0" w:space="0" w:color="auto" w:frame="1"/>
+        </w:rPr>
+      </w:pPr>
+      <w:r>
+        <w:rPr>
+          <w:rStyle w:val="HTMLCode"/>
           <w:rFonts w:ascii="Consolas" w:hAnsi="Consolas" w:cs="Consolas"/>
           <w:noProof/>
           <w:color w:val="24292E"/>
@@ -1411,19 +1499,19 @@
     </w:p>
     <w:p>
       <w:pPr>
-        <w:pStyle w:val="HTML"/>
-        <w:shd w:val="clear" w:color="auto" w:fill="F6F8FA"/>
-        <w:rPr>
-          <w:rStyle w:val="HTML1"/>
-          <w:rFonts w:ascii="Consolas" w:hAnsi="Consolas" w:cs="Consolas"/>
-          <w:noProof/>
-          <w:color w:val="24292E"/>
-          <w:bdr w:val="none" w:sz="0" w:space="0" w:color="auto" w:frame="1"/>
-        </w:rPr>
-      </w:pPr>
-      <w:r>
-        <w:rPr>
-          <w:rStyle w:val="HTML1"/>
+        <w:pStyle w:val="HTMLPreformatted"/>
+        <w:shd w:val="clear" w:color="auto" w:fill="F6F8FA"/>
+        <w:rPr>
+          <w:rStyle w:val="HTMLCode"/>
+          <w:rFonts w:ascii="Consolas" w:hAnsi="Consolas" w:cs="Consolas"/>
+          <w:noProof/>
+          <w:color w:val="24292E"/>
+          <w:bdr w:val="none" w:sz="0" w:space="0" w:color="auto" w:frame="1"/>
+        </w:rPr>
+      </w:pPr>
+      <w:r>
+        <w:rPr>
+          <w:rStyle w:val="HTMLCode"/>
           <w:rFonts w:ascii="Consolas" w:hAnsi="Consolas" w:cs="Consolas"/>
           <w:noProof/>
           <w:color w:val="24292E"/>
@@ -1444,19 +1532,19 @@
     </w:p>
     <w:p>
       <w:pPr>
-        <w:pStyle w:val="HTML"/>
-        <w:shd w:val="clear" w:color="auto" w:fill="F6F8FA"/>
-        <w:rPr>
-          <w:rStyle w:val="HTML1"/>
-          <w:rFonts w:ascii="Consolas" w:hAnsi="Consolas" w:cs="Consolas"/>
-          <w:noProof/>
-          <w:color w:val="24292E"/>
-          <w:bdr w:val="none" w:sz="0" w:space="0" w:color="auto" w:frame="1"/>
-        </w:rPr>
-      </w:pPr>
-      <w:r>
-        <w:rPr>
-          <w:rStyle w:val="HTML1"/>
+        <w:pStyle w:val="HTMLPreformatted"/>
+        <w:shd w:val="clear" w:color="auto" w:fill="F6F8FA"/>
+        <w:rPr>
+          <w:rStyle w:val="HTMLCode"/>
+          <w:rFonts w:ascii="Consolas" w:hAnsi="Consolas" w:cs="Consolas"/>
+          <w:noProof/>
+          <w:color w:val="24292E"/>
+          <w:bdr w:val="none" w:sz="0" w:space="0" w:color="auto" w:frame="1"/>
+        </w:rPr>
+      </w:pPr>
+      <w:r>
+        <w:rPr>
+          <w:rStyle w:val="HTMLCode"/>
           <w:rFonts w:ascii="Consolas" w:hAnsi="Consolas" w:cs="Consolas"/>
           <w:noProof/>
           <w:color w:val="24292E"/>
@@ -1477,19 +1565,19 @@
     </w:p>
     <w:p>
       <w:pPr>
-        <w:pStyle w:val="HTML"/>
-        <w:shd w:val="clear" w:color="auto" w:fill="F6F8FA"/>
-        <w:rPr>
-          <w:rStyle w:val="HTML1"/>
-          <w:rFonts w:ascii="Consolas" w:hAnsi="Consolas" w:cs="Consolas"/>
-          <w:noProof/>
-          <w:color w:val="24292E"/>
-          <w:bdr w:val="none" w:sz="0" w:space="0" w:color="auto" w:frame="1"/>
-        </w:rPr>
-      </w:pPr>
-      <w:r>
-        <w:rPr>
-          <w:rStyle w:val="HTML1"/>
+        <w:pStyle w:val="HTMLPreformatted"/>
+        <w:shd w:val="clear" w:color="auto" w:fill="F6F8FA"/>
+        <w:rPr>
+          <w:rStyle w:val="HTMLCode"/>
+          <w:rFonts w:ascii="Consolas" w:hAnsi="Consolas" w:cs="Consolas"/>
+          <w:noProof/>
+          <w:color w:val="24292E"/>
+          <w:bdr w:val="none" w:sz="0" w:space="0" w:color="auto" w:frame="1"/>
+        </w:rPr>
+      </w:pPr>
+      <w:r>
+        <w:rPr>
+          <w:rStyle w:val="HTMLCode"/>
           <w:rFonts w:ascii="Consolas" w:hAnsi="Consolas" w:cs="Consolas"/>
           <w:noProof/>
           <w:color w:val="24292E"/>
@@ -1510,19 +1598,19 @@
     </w:p>
     <w:p>
       <w:pPr>
-        <w:pStyle w:val="HTML"/>
-        <w:shd w:val="clear" w:color="auto" w:fill="F6F8FA"/>
-        <w:rPr>
-          <w:rStyle w:val="HTML1"/>
-          <w:rFonts w:ascii="Consolas" w:hAnsi="Consolas" w:cs="Consolas"/>
-          <w:noProof/>
-          <w:color w:val="24292E"/>
-          <w:bdr w:val="none" w:sz="0" w:space="0" w:color="auto" w:frame="1"/>
-        </w:rPr>
-      </w:pPr>
-      <w:r>
-        <w:rPr>
-          <w:rStyle w:val="HTML1"/>
+        <w:pStyle w:val="HTMLPreformatted"/>
+        <w:shd w:val="clear" w:color="auto" w:fill="F6F8FA"/>
+        <w:rPr>
+          <w:rStyle w:val="HTMLCode"/>
+          <w:rFonts w:ascii="Consolas" w:hAnsi="Consolas" w:cs="Consolas"/>
+          <w:noProof/>
+          <w:color w:val="24292E"/>
+          <w:bdr w:val="none" w:sz="0" w:space="0" w:color="auto" w:frame="1"/>
+        </w:rPr>
+      </w:pPr>
+      <w:r>
+        <w:rPr>
+          <w:rStyle w:val="HTMLCode"/>
           <w:rFonts w:ascii="Consolas" w:hAnsi="Consolas" w:cs="Consolas"/>
           <w:noProof/>
           <w:color w:val="24292E"/>
@@ -1543,19 +1631,19 @@
     </w:p>
     <w:p>
       <w:pPr>
-        <w:pStyle w:val="HTML"/>
-        <w:shd w:val="clear" w:color="auto" w:fill="F6F8FA"/>
-        <w:rPr>
-          <w:rStyle w:val="HTML1"/>
-          <w:rFonts w:ascii="Consolas" w:hAnsi="Consolas" w:cs="Consolas"/>
-          <w:noProof/>
-          <w:color w:val="24292E"/>
-          <w:bdr w:val="none" w:sz="0" w:space="0" w:color="auto" w:frame="1"/>
-        </w:rPr>
-      </w:pPr>
-      <w:r>
-        <w:rPr>
-          <w:rStyle w:val="HTML1"/>
+        <w:pStyle w:val="HTMLPreformatted"/>
+        <w:shd w:val="clear" w:color="auto" w:fill="F6F8FA"/>
+        <w:rPr>
+          <w:rStyle w:val="HTMLCode"/>
+          <w:rFonts w:ascii="Consolas" w:hAnsi="Consolas" w:cs="Consolas"/>
+          <w:noProof/>
+          <w:color w:val="24292E"/>
+          <w:bdr w:val="none" w:sz="0" w:space="0" w:color="auto" w:frame="1"/>
+        </w:rPr>
+      </w:pPr>
+      <w:r>
+        <w:rPr>
+          <w:rStyle w:val="HTMLCode"/>
           <w:rFonts w:ascii="Consolas" w:hAnsi="Consolas" w:cs="Consolas"/>
           <w:noProof/>
           <w:color w:val="24292E"/>
@@ -1576,19 +1664,19 @@
     </w:p>
     <w:p>
       <w:pPr>
-        <w:pStyle w:val="HTML"/>
-        <w:shd w:val="clear" w:color="auto" w:fill="F6F8FA"/>
-        <w:rPr>
-          <w:rStyle w:val="HTML1"/>
-          <w:rFonts w:ascii="Consolas" w:hAnsi="Consolas" w:cs="Consolas"/>
-          <w:noProof/>
-          <w:color w:val="24292E"/>
-          <w:bdr w:val="none" w:sz="0" w:space="0" w:color="auto" w:frame="1"/>
-        </w:rPr>
-      </w:pPr>
-      <w:r>
-        <w:rPr>
-          <w:rStyle w:val="HTML1"/>
+        <w:pStyle w:val="HTMLPreformatted"/>
+        <w:shd w:val="clear" w:color="auto" w:fill="F6F8FA"/>
+        <w:rPr>
+          <w:rStyle w:val="HTMLCode"/>
+          <w:rFonts w:ascii="Consolas" w:hAnsi="Consolas" w:cs="Consolas"/>
+          <w:noProof/>
+          <w:color w:val="24292E"/>
+          <w:bdr w:val="none" w:sz="0" w:space="0" w:color="auto" w:frame="1"/>
+        </w:rPr>
+      </w:pPr>
+      <w:r>
+        <w:rPr>
+          <w:rStyle w:val="HTMLCode"/>
           <w:rFonts w:ascii="Consolas" w:hAnsi="Consolas" w:cs="Consolas"/>
           <w:noProof/>
           <w:color w:val="24292E"/>
@@ -1609,19 +1697,19 @@
     </w:p>
     <w:p>
       <w:pPr>
-        <w:pStyle w:val="HTML"/>
-        <w:shd w:val="clear" w:color="auto" w:fill="F6F8FA"/>
-        <w:rPr>
-          <w:rStyle w:val="HTML1"/>
-          <w:rFonts w:ascii="Consolas" w:hAnsi="Consolas" w:cs="Consolas"/>
-          <w:noProof/>
-          <w:color w:val="24292E"/>
-          <w:bdr w:val="none" w:sz="0" w:space="0" w:color="auto" w:frame="1"/>
-        </w:rPr>
-      </w:pPr>
-      <w:r>
-        <w:rPr>
-          <w:rStyle w:val="HTML1"/>
+        <w:pStyle w:val="HTMLPreformatted"/>
+        <w:shd w:val="clear" w:color="auto" w:fill="F6F8FA"/>
+        <w:rPr>
+          <w:rStyle w:val="HTMLCode"/>
+          <w:rFonts w:ascii="Consolas" w:hAnsi="Consolas" w:cs="Consolas"/>
+          <w:noProof/>
+          <w:color w:val="24292E"/>
+          <w:bdr w:val="none" w:sz="0" w:space="0" w:color="auto" w:frame="1"/>
+        </w:rPr>
+      </w:pPr>
+      <w:r>
+        <w:rPr>
+          <w:rStyle w:val="HTMLCode"/>
           <w:rFonts w:ascii="Consolas" w:hAnsi="Consolas" w:cs="Consolas"/>
           <w:noProof/>
           <w:color w:val="24292E"/>
@@ -1652,19 +1740,19 @@
     </w:p>
     <w:p>
       <w:pPr>
-        <w:pStyle w:val="HTML"/>
-        <w:shd w:val="clear" w:color="auto" w:fill="F6F8FA"/>
-        <w:rPr>
-          <w:rStyle w:val="HTML1"/>
-          <w:rFonts w:ascii="Consolas" w:hAnsi="Consolas" w:cs="Consolas"/>
-          <w:noProof/>
-          <w:color w:val="24292E"/>
-          <w:bdr w:val="none" w:sz="0" w:space="0" w:color="auto" w:frame="1"/>
-        </w:rPr>
-      </w:pPr>
-      <w:r>
-        <w:rPr>
-          <w:rStyle w:val="HTML1"/>
+        <w:pStyle w:val="HTMLPreformatted"/>
+        <w:shd w:val="clear" w:color="auto" w:fill="F6F8FA"/>
+        <w:rPr>
+          <w:rStyle w:val="HTMLCode"/>
+          <w:rFonts w:ascii="Consolas" w:hAnsi="Consolas" w:cs="Consolas"/>
+          <w:noProof/>
+          <w:color w:val="24292E"/>
+          <w:bdr w:val="none" w:sz="0" w:space="0" w:color="auto" w:frame="1"/>
+        </w:rPr>
+      </w:pPr>
+      <w:r>
+        <w:rPr>
+          <w:rStyle w:val="HTMLCode"/>
           <w:rFonts w:ascii="Consolas" w:hAnsi="Consolas" w:cs="Consolas"/>
           <w:noProof/>
           <w:color w:val="24292E"/>
@@ -1685,19 +1773,19 @@
     </w:p>
     <w:p>
       <w:pPr>
-        <w:pStyle w:val="HTML"/>
-        <w:shd w:val="clear" w:color="auto" w:fill="F6F8FA"/>
-        <w:rPr>
-          <w:rStyle w:val="HTML1"/>
-          <w:rFonts w:ascii="Consolas" w:hAnsi="Consolas" w:cs="Consolas"/>
-          <w:noProof/>
-          <w:color w:val="24292E"/>
-          <w:bdr w:val="none" w:sz="0" w:space="0" w:color="auto" w:frame="1"/>
-        </w:rPr>
-      </w:pPr>
-      <w:r>
-        <w:rPr>
-          <w:rStyle w:val="HTML1"/>
+        <w:pStyle w:val="HTMLPreformatted"/>
+        <w:shd w:val="clear" w:color="auto" w:fill="F6F8FA"/>
+        <w:rPr>
+          <w:rStyle w:val="HTMLCode"/>
+          <w:rFonts w:ascii="Consolas" w:hAnsi="Consolas" w:cs="Consolas"/>
+          <w:noProof/>
+          <w:color w:val="24292E"/>
+          <w:bdr w:val="none" w:sz="0" w:space="0" w:color="auto" w:frame="1"/>
+        </w:rPr>
+      </w:pPr>
+      <w:r>
+        <w:rPr>
+          <w:rStyle w:val="HTMLCode"/>
           <w:rFonts w:ascii="Consolas" w:hAnsi="Consolas" w:cs="Consolas"/>
           <w:noProof/>
           <w:color w:val="24292E"/>
@@ -1718,19 +1806,19 @@
     </w:p>
     <w:p>
       <w:pPr>
-        <w:pStyle w:val="HTML"/>
-        <w:shd w:val="clear" w:color="auto" w:fill="F6F8FA"/>
-        <w:rPr>
-          <w:rStyle w:val="HTML1"/>
-          <w:rFonts w:ascii="Consolas" w:hAnsi="Consolas" w:cs="Consolas"/>
-          <w:noProof/>
-          <w:color w:val="24292E"/>
-          <w:bdr w:val="none" w:sz="0" w:space="0" w:color="auto" w:frame="1"/>
-        </w:rPr>
-      </w:pPr>
-      <w:r>
-        <w:rPr>
-          <w:rStyle w:val="HTML1"/>
+        <w:pStyle w:val="HTMLPreformatted"/>
+        <w:shd w:val="clear" w:color="auto" w:fill="F6F8FA"/>
+        <w:rPr>
+          <w:rStyle w:val="HTMLCode"/>
+          <w:rFonts w:ascii="Consolas" w:hAnsi="Consolas" w:cs="Consolas"/>
+          <w:noProof/>
+          <w:color w:val="24292E"/>
+          <w:bdr w:val="none" w:sz="0" w:space="0" w:color="auto" w:frame="1"/>
+        </w:rPr>
+      </w:pPr>
+      <w:r>
+        <w:rPr>
+          <w:rStyle w:val="HTMLCode"/>
           <w:rFonts w:ascii="Consolas" w:hAnsi="Consolas" w:cs="Consolas"/>
           <w:noProof/>
           <w:color w:val="24292E"/>
@@ -1761,19 +1849,19 @@
     </w:p>
     <w:p>
       <w:pPr>
-        <w:pStyle w:val="HTML"/>
-        <w:shd w:val="clear" w:color="auto" w:fill="F6F8FA"/>
-        <w:rPr>
-          <w:rStyle w:val="HTML1"/>
-          <w:rFonts w:ascii="Consolas" w:hAnsi="Consolas" w:cs="Consolas"/>
-          <w:noProof/>
-          <w:color w:val="24292E"/>
-          <w:bdr w:val="none" w:sz="0" w:space="0" w:color="auto" w:frame="1"/>
-        </w:rPr>
-      </w:pPr>
-      <w:r>
-        <w:rPr>
-          <w:rStyle w:val="HTML1"/>
+        <w:pStyle w:val="HTMLPreformatted"/>
+        <w:shd w:val="clear" w:color="auto" w:fill="F6F8FA"/>
+        <w:rPr>
+          <w:rStyle w:val="HTMLCode"/>
+          <w:rFonts w:ascii="Consolas" w:hAnsi="Consolas" w:cs="Consolas"/>
+          <w:noProof/>
+          <w:color w:val="24292E"/>
+          <w:bdr w:val="none" w:sz="0" w:space="0" w:color="auto" w:frame="1"/>
+        </w:rPr>
+      </w:pPr>
+      <w:r>
+        <w:rPr>
+          <w:rStyle w:val="HTMLCode"/>
           <w:rFonts w:ascii="Consolas" w:hAnsi="Consolas" w:cs="Consolas"/>
           <w:noProof/>
           <w:color w:val="24292E"/>
@@ -1804,19 +1892,19 @@
     </w:p>
     <w:p>
       <w:pPr>
-        <w:pStyle w:val="HTML"/>
-        <w:shd w:val="clear" w:color="auto" w:fill="F6F8FA"/>
-        <w:rPr>
-          <w:rStyle w:val="HTML1"/>
-          <w:rFonts w:ascii="Consolas" w:hAnsi="Consolas" w:cs="Consolas"/>
-          <w:noProof/>
-          <w:color w:val="24292E"/>
-          <w:bdr w:val="none" w:sz="0" w:space="0" w:color="auto" w:frame="1"/>
-        </w:rPr>
-      </w:pPr>
-      <w:r>
-        <w:rPr>
-          <w:rStyle w:val="HTML1"/>
+        <w:pStyle w:val="HTMLPreformatted"/>
+        <w:shd w:val="clear" w:color="auto" w:fill="F6F8FA"/>
+        <w:rPr>
+          <w:rStyle w:val="HTMLCode"/>
+          <w:rFonts w:ascii="Consolas" w:hAnsi="Consolas" w:cs="Consolas"/>
+          <w:noProof/>
+          <w:color w:val="24292E"/>
+          <w:bdr w:val="none" w:sz="0" w:space="0" w:color="auto" w:frame="1"/>
+        </w:rPr>
+      </w:pPr>
+      <w:r>
+        <w:rPr>
+          <w:rStyle w:val="HTMLCode"/>
           <w:rFonts w:ascii="Consolas" w:hAnsi="Consolas" w:cs="Consolas"/>
           <w:noProof/>
           <w:color w:val="24292E"/>
@@ -1847,19 +1935,19 @@
     </w:p>
     <w:p>
       <w:pPr>
-        <w:pStyle w:val="HTML"/>
-        <w:shd w:val="clear" w:color="auto" w:fill="F6F8FA"/>
-        <w:rPr>
-          <w:rStyle w:val="HTML1"/>
-          <w:rFonts w:ascii="Consolas" w:hAnsi="Consolas" w:cs="Consolas"/>
-          <w:noProof/>
-          <w:color w:val="24292E"/>
-          <w:bdr w:val="none" w:sz="0" w:space="0" w:color="auto" w:frame="1"/>
-        </w:rPr>
-      </w:pPr>
-      <w:r>
-        <w:rPr>
-          <w:rStyle w:val="HTML1"/>
+        <w:pStyle w:val="HTMLPreformatted"/>
+        <w:shd w:val="clear" w:color="auto" w:fill="F6F8FA"/>
+        <w:rPr>
+          <w:rStyle w:val="HTMLCode"/>
+          <w:rFonts w:ascii="Consolas" w:hAnsi="Consolas" w:cs="Consolas"/>
+          <w:noProof/>
+          <w:color w:val="24292E"/>
+          <w:bdr w:val="none" w:sz="0" w:space="0" w:color="auto" w:frame="1"/>
+        </w:rPr>
+      </w:pPr>
+      <w:r>
+        <w:rPr>
+          <w:rStyle w:val="HTMLCode"/>
           <w:rFonts w:ascii="Consolas" w:hAnsi="Consolas" w:cs="Consolas"/>
           <w:noProof/>
           <w:color w:val="24292E"/>
@@ -1890,19 +1978,19 @@
     </w:p>
     <w:p>
       <w:pPr>
-        <w:pStyle w:val="HTML"/>
-        <w:shd w:val="clear" w:color="auto" w:fill="F6F8FA"/>
-        <w:rPr>
-          <w:rStyle w:val="HTML1"/>
-          <w:rFonts w:ascii="Consolas" w:hAnsi="Consolas" w:cs="Consolas"/>
-          <w:noProof/>
-          <w:color w:val="24292E"/>
-          <w:bdr w:val="none" w:sz="0" w:space="0" w:color="auto" w:frame="1"/>
-        </w:rPr>
-      </w:pPr>
-      <w:r>
-        <w:rPr>
-          <w:rStyle w:val="HTML1"/>
+        <w:pStyle w:val="HTMLPreformatted"/>
+        <w:shd w:val="clear" w:color="auto" w:fill="F6F8FA"/>
+        <w:rPr>
+          <w:rStyle w:val="HTMLCode"/>
+          <w:rFonts w:ascii="Consolas" w:hAnsi="Consolas" w:cs="Consolas"/>
+          <w:noProof/>
+          <w:color w:val="24292E"/>
+          <w:bdr w:val="none" w:sz="0" w:space="0" w:color="auto" w:frame="1"/>
+        </w:rPr>
+      </w:pPr>
+      <w:r>
+        <w:rPr>
+          <w:rStyle w:val="HTMLCode"/>
           <w:rFonts w:ascii="Consolas" w:hAnsi="Consolas" w:cs="Consolas"/>
           <w:noProof/>
           <w:color w:val="24292E"/>
@@ -1933,19 +2021,19 @@
     </w:p>
     <w:p>
       <w:pPr>
-        <w:pStyle w:val="HTML"/>
-        <w:shd w:val="clear" w:color="auto" w:fill="F6F8FA"/>
-        <w:rPr>
-          <w:rStyle w:val="HTML1"/>
-          <w:rFonts w:ascii="Consolas" w:hAnsi="Consolas" w:cs="Consolas"/>
-          <w:noProof/>
-          <w:color w:val="24292E"/>
-          <w:bdr w:val="none" w:sz="0" w:space="0" w:color="auto" w:frame="1"/>
-        </w:rPr>
-      </w:pPr>
-      <w:r>
-        <w:rPr>
-          <w:rStyle w:val="HTML1"/>
+        <w:pStyle w:val="HTMLPreformatted"/>
+        <w:shd w:val="clear" w:color="auto" w:fill="F6F8FA"/>
+        <w:rPr>
+          <w:rStyle w:val="HTMLCode"/>
+          <w:rFonts w:ascii="Consolas" w:hAnsi="Consolas" w:cs="Consolas"/>
+          <w:noProof/>
+          <w:color w:val="24292E"/>
+          <w:bdr w:val="none" w:sz="0" w:space="0" w:color="auto" w:frame="1"/>
+        </w:rPr>
+      </w:pPr>
+      <w:r>
+        <w:rPr>
+          <w:rStyle w:val="HTMLCode"/>
           <w:rFonts w:ascii="Consolas" w:hAnsi="Consolas" w:cs="Consolas"/>
           <w:noProof/>
           <w:color w:val="24292E"/>
@@ -1976,19 +2064,19 @@
     </w:p>
     <w:p>
       <w:pPr>
-        <w:pStyle w:val="HTML"/>
-        <w:shd w:val="clear" w:color="auto" w:fill="F6F8FA"/>
-        <w:rPr>
-          <w:rStyle w:val="HTML1"/>
-          <w:rFonts w:ascii="Consolas" w:hAnsi="Consolas" w:cs="Consolas"/>
-          <w:noProof/>
-          <w:color w:val="24292E"/>
-          <w:bdr w:val="none" w:sz="0" w:space="0" w:color="auto" w:frame="1"/>
-        </w:rPr>
-      </w:pPr>
-      <w:r>
-        <w:rPr>
-          <w:rStyle w:val="HTML1"/>
+        <w:pStyle w:val="HTMLPreformatted"/>
+        <w:shd w:val="clear" w:color="auto" w:fill="F6F8FA"/>
+        <w:rPr>
+          <w:rStyle w:val="HTMLCode"/>
+          <w:rFonts w:ascii="Consolas" w:hAnsi="Consolas" w:cs="Consolas"/>
+          <w:noProof/>
+          <w:color w:val="24292E"/>
+          <w:bdr w:val="none" w:sz="0" w:space="0" w:color="auto" w:frame="1"/>
+        </w:rPr>
+      </w:pPr>
+      <w:r>
+        <w:rPr>
+          <w:rStyle w:val="HTMLCode"/>
           <w:rFonts w:ascii="Consolas" w:hAnsi="Consolas" w:cs="Consolas"/>
           <w:noProof/>
           <w:color w:val="24292E"/>
@@ -2019,19 +2107,19 @@
     </w:p>
     <w:p>
       <w:pPr>
-        <w:pStyle w:val="HTML"/>
-        <w:shd w:val="clear" w:color="auto" w:fill="F6F8FA"/>
-        <w:rPr>
-          <w:rStyle w:val="HTML1"/>
-          <w:rFonts w:ascii="Consolas" w:hAnsi="Consolas" w:cs="Consolas"/>
-          <w:noProof/>
-          <w:color w:val="24292E"/>
-          <w:bdr w:val="none" w:sz="0" w:space="0" w:color="auto" w:frame="1"/>
-        </w:rPr>
-      </w:pPr>
-      <w:r>
-        <w:rPr>
-          <w:rStyle w:val="HTML1"/>
+        <w:pStyle w:val="HTMLPreformatted"/>
+        <w:shd w:val="clear" w:color="auto" w:fill="F6F8FA"/>
+        <w:rPr>
+          <w:rStyle w:val="HTMLCode"/>
+          <w:rFonts w:ascii="Consolas" w:hAnsi="Consolas" w:cs="Consolas"/>
+          <w:noProof/>
+          <w:color w:val="24292E"/>
+          <w:bdr w:val="none" w:sz="0" w:space="0" w:color="auto" w:frame="1"/>
+        </w:rPr>
+      </w:pPr>
+      <w:r>
+        <w:rPr>
+          <w:rStyle w:val="HTMLCode"/>
           <w:rFonts w:ascii="Consolas" w:hAnsi="Consolas" w:cs="Consolas"/>
           <w:noProof/>
           <w:color w:val="24292E"/>
@@ -2062,19 +2150,19 @@
     </w:p>
     <w:p>
       <w:pPr>
-        <w:pStyle w:val="HTML"/>
-        <w:shd w:val="clear" w:color="auto" w:fill="F6F8FA"/>
-        <w:rPr>
-          <w:rStyle w:val="HTML1"/>
-          <w:rFonts w:ascii="Consolas" w:hAnsi="Consolas" w:cs="Consolas"/>
-          <w:noProof/>
-          <w:color w:val="24292E"/>
-          <w:bdr w:val="none" w:sz="0" w:space="0" w:color="auto" w:frame="1"/>
-        </w:rPr>
-      </w:pPr>
-      <w:r>
-        <w:rPr>
-          <w:rStyle w:val="HTML1"/>
+        <w:pStyle w:val="HTMLPreformatted"/>
+        <w:shd w:val="clear" w:color="auto" w:fill="F6F8FA"/>
+        <w:rPr>
+          <w:rStyle w:val="HTMLCode"/>
+          <w:rFonts w:ascii="Consolas" w:hAnsi="Consolas" w:cs="Consolas"/>
+          <w:noProof/>
+          <w:color w:val="24292E"/>
+          <w:bdr w:val="none" w:sz="0" w:space="0" w:color="auto" w:frame="1"/>
+        </w:rPr>
+      </w:pPr>
+      <w:r>
+        <w:rPr>
+          <w:rStyle w:val="HTMLCode"/>
           <w:rFonts w:ascii="Consolas" w:hAnsi="Consolas" w:cs="Consolas"/>
           <w:noProof/>
           <w:color w:val="24292E"/>
@@ -2105,19 +2193,19 @@
     </w:p>
     <w:p>
       <w:pPr>
-        <w:pStyle w:val="HTML"/>
-        <w:shd w:val="clear" w:color="auto" w:fill="F6F8FA"/>
-        <w:rPr>
-          <w:rStyle w:val="HTML1"/>
-          <w:rFonts w:ascii="Consolas" w:hAnsi="Consolas" w:cs="Consolas"/>
-          <w:noProof/>
-          <w:color w:val="24292E"/>
-          <w:bdr w:val="none" w:sz="0" w:space="0" w:color="auto" w:frame="1"/>
-        </w:rPr>
-      </w:pPr>
-      <w:r>
-        <w:rPr>
-          <w:rStyle w:val="HTML1"/>
+        <w:pStyle w:val="HTMLPreformatted"/>
+        <w:shd w:val="clear" w:color="auto" w:fill="F6F8FA"/>
+        <w:rPr>
+          <w:rStyle w:val="HTMLCode"/>
+          <w:rFonts w:ascii="Consolas" w:hAnsi="Consolas" w:cs="Consolas"/>
+          <w:noProof/>
+          <w:color w:val="24292E"/>
+          <w:bdr w:val="none" w:sz="0" w:space="0" w:color="auto" w:frame="1"/>
+        </w:rPr>
+      </w:pPr>
+      <w:r>
+        <w:rPr>
+          <w:rStyle w:val="HTMLCode"/>
           <w:rFonts w:ascii="Consolas" w:hAnsi="Consolas" w:cs="Consolas"/>
           <w:noProof/>
           <w:color w:val="24292E"/>
@@ -2148,19 +2236,19 @@
     </w:p>
     <w:p>
       <w:pPr>
-        <w:pStyle w:val="HTML"/>
-        <w:shd w:val="clear" w:color="auto" w:fill="F6F8FA"/>
-        <w:rPr>
-          <w:rStyle w:val="HTML1"/>
-          <w:rFonts w:ascii="Consolas" w:hAnsi="Consolas" w:cs="Consolas"/>
-          <w:noProof/>
-          <w:color w:val="24292E"/>
-          <w:bdr w:val="none" w:sz="0" w:space="0" w:color="auto" w:frame="1"/>
-        </w:rPr>
-      </w:pPr>
-      <w:r>
-        <w:rPr>
-          <w:rStyle w:val="HTML1"/>
+        <w:pStyle w:val="HTMLPreformatted"/>
+        <w:shd w:val="clear" w:color="auto" w:fill="F6F8FA"/>
+        <w:rPr>
+          <w:rStyle w:val="HTMLCode"/>
+          <w:rFonts w:ascii="Consolas" w:hAnsi="Consolas" w:cs="Consolas"/>
+          <w:noProof/>
+          <w:color w:val="24292E"/>
+          <w:bdr w:val="none" w:sz="0" w:space="0" w:color="auto" w:frame="1"/>
+        </w:rPr>
+      </w:pPr>
+      <w:r>
+        <w:rPr>
+          <w:rStyle w:val="HTMLCode"/>
           <w:rFonts w:ascii="Consolas" w:hAnsi="Consolas" w:cs="Consolas"/>
           <w:noProof/>
           <w:color w:val="24292E"/>
@@ -2181,19 +2269,19 @@
     </w:p>
     <w:p>
       <w:pPr>
-        <w:pStyle w:val="HTML"/>
-        <w:shd w:val="clear" w:color="auto" w:fill="F6F8FA"/>
-        <w:rPr>
-          <w:rStyle w:val="HTML1"/>
-          <w:rFonts w:ascii="Consolas" w:hAnsi="Consolas" w:cs="Consolas"/>
-          <w:noProof/>
-          <w:color w:val="24292E"/>
-          <w:bdr w:val="none" w:sz="0" w:space="0" w:color="auto" w:frame="1"/>
-        </w:rPr>
-      </w:pPr>
-      <w:r>
-        <w:rPr>
-          <w:rStyle w:val="HTML1"/>
+        <w:pStyle w:val="HTMLPreformatted"/>
+        <w:shd w:val="clear" w:color="auto" w:fill="F6F8FA"/>
+        <w:rPr>
+          <w:rStyle w:val="HTMLCode"/>
+          <w:rFonts w:ascii="Consolas" w:hAnsi="Consolas" w:cs="Consolas"/>
+          <w:noProof/>
+          <w:color w:val="24292E"/>
+          <w:bdr w:val="none" w:sz="0" w:space="0" w:color="auto" w:frame="1"/>
+        </w:rPr>
+      </w:pPr>
+      <w:r>
+        <w:rPr>
+          <w:rStyle w:val="HTMLCode"/>
           <w:rFonts w:ascii="Consolas" w:hAnsi="Consolas" w:cs="Consolas"/>
           <w:noProof/>
           <w:color w:val="24292E"/>
@@ -2214,19 +2302,19 @@
     </w:p>
     <w:p>
       <w:pPr>
-        <w:pStyle w:val="HTML"/>
-        <w:shd w:val="clear" w:color="auto" w:fill="F6F8FA"/>
-        <w:rPr>
-          <w:rStyle w:val="HTML1"/>
-          <w:rFonts w:ascii="Consolas" w:hAnsi="Consolas" w:cs="Consolas"/>
-          <w:noProof/>
-          <w:color w:val="24292E"/>
-          <w:bdr w:val="none" w:sz="0" w:space="0" w:color="auto" w:frame="1"/>
-        </w:rPr>
-      </w:pPr>
-      <w:r>
-        <w:rPr>
-          <w:rStyle w:val="HTML1"/>
+        <w:pStyle w:val="HTMLPreformatted"/>
+        <w:shd w:val="clear" w:color="auto" w:fill="F6F8FA"/>
+        <w:rPr>
+          <w:rStyle w:val="HTMLCode"/>
+          <w:rFonts w:ascii="Consolas" w:hAnsi="Consolas" w:cs="Consolas"/>
+          <w:noProof/>
+          <w:color w:val="24292E"/>
+          <w:bdr w:val="none" w:sz="0" w:space="0" w:color="auto" w:frame="1"/>
+        </w:rPr>
+      </w:pPr>
+      <w:r>
+        <w:rPr>
+          <w:rStyle w:val="HTMLCode"/>
           <w:rFonts w:ascii="Consolas" w:hAnsi="Consolas" w:cs="Consolas"/>
           <w:noProof/>
           <w:color w:val="24292E"/>
@@ -2247,19 +2335,19 @@
     </w:p>
     <w:p>
       <w:pPr>
-        <w:pStyle w:val="HTML"/>
-        <w:shd w:val="clear" w:color="auto" w:fill="F6F8FA"/>
-        <w:rPr>
-          <w:rStyle w:val="HTML1"/>
-          <w:rFonts w:ascii="Consolas" w:hAnsi="Consolas" w:cs="Consolas"/>
-          <w:noProof/>
-          <w:color w:val="24292E"/>
-          <w:bdr w:val="none" w:sz="0" w:space="0" w:color="auto" w:frame="1"/>
-        </w:rPr>
-      </w:pPr>
-      <w:r>
-        <w:rPr>
-          <w:rStyle w:val="HTML1"/>
+        <w:pStyle w:val="HTMLPreformatted"/>
+        <w:shd w:val="clear" w:color="auto" w:fill="F6F8FA"/>
+        <w:rPr>
+          <w:rStyle w:val="HTMLCode"/>
+          <w:rFonts w:ascii="Consolas" w:hAnsi="Consolas" w:cs="Consolas"/>
+          <w:noProof/>
+          <w:color w:val="24292E"/>
+          <w:bdr w:val="none" w:sz="0" w:space="0" w:color="auto" w:frame="1"/>
+        </w:rPr>
+      </w:pPr>
+      <w:r>
+        <w:rPr>
+          <w:rStyle w:val="HTMLCode"/>
           <w:rFonts w:ascii="Consolas" w:hAnsi="Consolas" w:cs="Consolas"/>
           <w:noProof/>
           <w:color w:val="24292E"/>
@@ -2280,19 +2368,19 @@
     </w:p>
     <w:p>
       <w:pPr>
-        <w:pStyle w:val="HTML"/>
-        <w:shd w:val="clear" w:color="auto" w:fill="F6F8FA"/>
-        <w:rPr>
-          <w:rStyle w:val="HTML1"/>
-          <w:rFonts w:ascii="Consolas" w:hAnsi="Consolas" w:cs="Consolas"/>
-          <w:noProof/>
-          <w:color w:val="24292E"/>
-          <w:bdr w:val="none" w:sz="0" w:space="0" w:color="auto" w:frame="1"/>
-        </w:rPr>
-      </w:pPr>
-      <w:r>
-        <w:rPr>
-          <w:rStyle w:val="HTML1"/>
+        <w:pStyle w:val="HTMLPreformatted"/>
+        <w:shd w:val="clear" w:color="auto" w:fill="F6F8FA"/>
+        <w:rPr>
+          <w:rStyle w:val="HTMLCode"/>
+          <w:rFonts w:ascii="Consolas" w:hAnsi="Consolas" w:cs="Consolas"/>
+          <w:noProof/>
+          <w:color w:val="24292E"/>
+          <w:bdr w:val="none" w:sz="0" w:space="0" w:color="auto" w:frame="1"/>
+        </w:rPr>
+      </w:pPr>
+      <w:r>
+        <w:rPr>
+          <w:rStyle w:val="HTMLCode"/>
           <w:rFonts w:ascii="Consolas" w:hAnsi="Consolas" w:cs="Consolas"/>
           <w:noProof/>
           <w:color w:val="24292E"/>
@@ -2313,19 +2401,19 @@
     </w:p>
     <w:p>
       <w:pPr>
-        <w:pStyle w:val="HTML"/>
-        <w:shd w:val="clear" w:color="auto" w:fill="F6F8FA"/>
-        <w:rPr>
-          <w:rStyle w:val="HTML1"/>
-          <w:rFonts w:ascii="Consolas" w:hAnsi="Consolas" w:cs="Consolas"/>
-          <w:noProof/>
-          <w:color w:val="24292E"/>
-          <w:bdr w:val="none" w:sz="0" w:space="0" w:color="auto" w:frame="1"/>
-        </w:rPr>
-      </w:pPr>
-      <w:r>
-        <w:rPr>
-          <w:rStyle w:val="HTML1"/>
+        <w:pStyle w:val="HTMLPreformatted"/>
+        <w:shd w:val="clear" w:color="auto" w:fill="F6F8FA"/>
+        <w:rPr>
+          <w:rStyle w:val="HTMLCode"/>
+          <w:rFonts w:ascii="Consolas" w:hAnsi="Consolas" w:cs="Consolas"/>
+          <w:noProof/>
+          <w:color w:val="24292E"/>
+          <w:bdr w:val="none" w:sz="0" w:space="0" w:color="auto" w:frame="1"/>
+        </w:rPr>
+      </w:pPr>
+      <w:r>
+        <w:rPr>
+          <w:rStyle w:val="HTMLCode"/>
           <w:rFonts w:ascii="Consolas" w:hAnsi="Consolas" w:cs="Consolas"/>
           <w:noProof/>
           <w:color w:val="24292E"/>
@@ -2357,19 +2445,19 @@
     </w:p>
     <w:p>
       <w:pPr>
-        <w:pStyle w:val="HTML"/>
-        <w:shd w:val="clear" w:color="auto" w:fill="F6F8FA"/>
-        <w:rPr>
-          <w:rStyle w:val="HTML1"/>
-          <w:rFonts w:ascii="Consolas" w:hAnsi="Consolas" w:cs="Consolas"/>
-          <w:noProof/>
-          <w:color w:val="24292E"/>
-          <w:bdr w:val="none" w:sz="0" w:space="0" w:color="auto" w:frame="1"/>
-        </w:rPr>
-      </w:pPr>
-      <w:r>
-        <w:rPr>
-          <w:rStyle w:val="HTML1"/>
+        <w:pStyle w:val="HTMLPreformatted"/>
+        <w:shd w:val="clear" w:color="auto" w:fill="F6F8FA"/>
+        <w:rPr>
+          <w:rStyle w:val="HTMLCode"/>
+          <w:rFonts w:ascii="Consolas" w:hAnsi="Consolas" w:cs="Consolas"/>
+          <w:noProof/>
+          <w:color w:val="24292E"/>
+          <w:bdr w:val="none" w:sz="0" w:space="0" w:color="auto" w:frame="1"/>
+        </w:rPr>
+      </w:pPr>
+      <w:r>
+        <w:rPr>
+          <w:rStyle w:val="HTMLCode"/>
           <w:rFonts w:ascii="Consolas" w:hAnsi="Consolas" w:cs="Consolas"/>
           <w:noProof/>
           <w:color w:val="24292E"/>
@@ -2390,19 +2478,19 @@
     </w:p>
     <w:p>
       <w:pPr>
-        <w:pStyle w:val="HTML"/>
-        <w:shd w:val="clear" w:color="auto" w:fill="F6F8FA"/>
-        <w:rPr>
-          <w:rStyle w:val="HTML1"/>
-          <w:rFonts w:ascii="Consolas" w:hAnsi="Consolas" w:cs="Consolas"/>
-          <w:noProof/>
-          <w:color w:val="24292E"/>
-          <w:bdr w:val="none" w:sz="0" w:space="0" w:color="auto" w:frame="1"/>
-        </w:rPr>
-      </w:pPr>
-      <w:r>
-        <w:rPr>
-          <w:rStyle w:val="HTML1"/>
+        <w:pStyle w:val="HTMLPreformatted"/>
+        <w:shd w:val="clear" w:color="auto" w:fill="F6F8FA"/>
+        <w:rPr>
+          <w:rStyle w:val="HTMLCode"/>
+          <w:rFonts w:ascii="Consolas" w:hAnsi="Consolas" w:cs="Consolas"/>
+          <w:noProof/>
+          <w:color w:val="24292E"/>
+          <w:bdr w:val="none" w:sz="0" w:space="0" w:color="auto" w:frame="1"/>
+        </w:rPr>
+      </w:pPr>
+      <w:r>
+        <w:rPr>
+          <w:rStyle w:val="HTMLCode"/>
           <w:rFonts w:ascii="Consolas" w:hAnsi="Consolas" w:cs="Consolas"/>
           <w:noProof/>
           <w:color w:val="24292E"/>
@@ -2423,19 +2511,19 @@
     </w:p>
     <w:p>
       <w:pPr>
-        <w:pStyle w:val="HTML"/>
-        <w:shd w:val="clear" w:color="auto" w:fill="F6F8FA"/>
-        <w:rPr>
-          <w:rStyle w:val="HTML1"/>
-          <w:rFonts w:ascii="Consolas" w:hAnsi="Consolas" w:cs="Consolas"/>
-          <w:noProof/>
-          <w:color w:val="24292E"/>
-          <w:bdr w:val="none" w:sz="0" w:space="0" w:color="auto" w:frame="1"/>
-        </w:rPr>
-      </w:pPr>
-      <w:r>
-        <w:rPr>
-          <w:rStyle w:val="HTML1"/>
+        <w:pStyle w:val="HTMLPreformatted"/>
+        <w:shd w:val="clear" w:color="auto" w:fill="F6F8FA"/>
+        <w:rPr>
+          <w:rStyle w:val="HTMLCode"/>
+          <w:rFonts w:ascii="Consolas" w:hAnsi="Consolas" w:cs="Consolas"/>
+          <w:noProof/>
+          <w:color w:val="24292E"/>
+          <w:bdr w:val="none" w:sz="0" w:space="0" w:color="auto" w:frame="1"/>
+        </w:rPr>
+      </w:pPr>
+      <w:r>
+        <w:rPr>
+          <w:rStyle w:val="HTMLCode"/>
           <w:rFonts w:ascii="Consolas" w:hAnsi="Consolas" w:cs="Consolas"/>
           <w:noProof/>
           <w:color w:val="24292E"/>
@@ -2456,19 +2544,19 @@
     </w:p>
     <w:p>
       <w:pPr>
-        <w:pStyle w:val="HTML"/>
-        <w:shd w:val="clear" w:color="auto" w:fill="F6F8FA"/>
-        <w:rPr>
-          <w:rStyle w:val="HTML1"/>
-          <w:rFonts w:ascii="Consolas" w:hAnsi="Consolas" w:cs="Consolas"/>
-          <w:noProof/>
-          <w:color w:val="24292E"/>
-          <w:bdr w:val="none" w:sz="0" w:space="0" w:color="auto" w:frame="1"/>
-        </w:rPr>
-      </w:pPr>
-      <w:r>
-        <w:rPr>
-          <w:rStyle w:val="HTML1"/>
+        <w:pStyle w:val="HTMLPreformatted"/>
+        <w:shd w:val="clear" w:color="auto" w:fill="F6F8FA"/>
+        <w:rPr>
+          <w:rStyle w:val="HTMLCode"/>
+          <w:rFonts w:ascii="Consolas" w:hAnsi="Consolas" w:cs="Consolas"/>
+          <w:noProof/>
+          <w:color w:val="24292E"/>
+          <w:bdr w:val="none" w:sz="0" w:space="0" w:color="auto" w:frame="1"/>
+        </w:rPr>
+      </w:pPr>
+      <w:r>
+        <w:rPr>
+          <w:rStyle w:val="HTMLCode"/>
           <w:rFonts w:ascii="Consolas" w:hAnsi="Consolas" w:cs="Consolas"/>
           <w:noProof/>
           <w:color w:val="24292E"/>
@@ -2489,19 +2577,19 @@
     </w:p>
     <w:p>
       <w:pPr>
-        <w:pStyle w:val="HTML"/>
-        <w:shd w:val="clear" w:color="auto" w:fill="F6F8FA"/>
-        <w:rPr>
-          <w:rStyle w:val="HTML1"/>
-          <w:rFonts w:ascii="Consolas" w:hAnsi="Consolas" w:cs="Consolas"/>
-          <w:noProof/>
-          <w:color w:val="24292E"/>
-          <w:bdr w:val="none" w:sz="0" w:space="0" w:color="auto" w:frame="1"/>
-        </w:rPr>
-      </w:pPr>
-      <w:r>
-        <w:rPr>
-          <w:rStyle w:val="HTML1"/>
+        <w:pStyle w:val="HTMLPreformatted"/>
+        <w:shd w:val="clear" w:color="auto" w:fill="F6F8FA"/>
+        <w:rPr>
+          <w:rStyle w:val="HTMLCode"/>
+          <w:rFonts w:ascii="Consolas" w:hAnsi="Consolas" w:cs="Consolas"/>
+          <w:noProof/>
+          <w:color w:val="24292E"/>
+          <w:bdr w:val="none" w:sz="0" w:space="0" w:color="auto" w:frame="1"/>
+        </w:rPr>
+      </w:pPr>
+      <w:r>
+        <w:rPr>
+          <w:rStyle w:val="HTMLCode"/>
           <w:rFonts w:ascii="Consolas" w:hAnsi="Consolas" w:cs="Consolas"/>
           <w:noProof/>
           <w:color w:val="24292E"/>
@@ -2522,19 +2610,19 @@
     </w:p>
     <w:p>
       <w:pPr>
-        <w:pStyle w:val="HTML"/>
-        <w:shd w:val="clear" w:color="auto" w:fill="F6F8FA"/>
-        <w:rPr>
-          <w:rStyle w:val="HTML1"/>
-          <w:rFonts w:ascii="Consolas" w:hAnsi="Consolas" w:cs="Consolas"/>
-          <w:noProof/>
-          <w:color w:val="24292E"/>
-          <w:bdr w:val="none" w:sz="0" w:space="0" w:color="auto" w:frame="1"/>
-        </w:rPr>
-      </w:pPr>
-      <w:r>
-        <w:rPr>
-          <w:rStyle w:val="HTML1"/>
+        <w:pStyle w:val="HTMLPreformatted"/>
+        <w:shd w:val="clear" w:color="auto" w:fill="F6F8FA"/>
+        <w:rPr>
+          <w:rStyle w:val="HTMLCode"/>
+          <w:rFonts w:ascii="Consolas" w:hAnsi="Consolas" w:cs="Consolas"/>
+          <w:noProof/>
+          <w:color w:val="24292E"/>
+          <w:bdr w:val="none" w:sz="0" w:space="0" w:color="auto" w:frame="1"/>
+        </w:rPr>
+      </w:pPr>
+      <w:r>
+        <w:rPr>
+          <w:rStyle w:val="HTMLCode"/>
           <w:rFonts w:ascii="Consolas" w:hAnsi="Consolas" w:cs="Consolas"/>
           <w:noProof/>
           <w:color w:val="24292E"/>
@@ -2555,19 +2643,19 @@
     </w:p>
     <w:p>
       <w:pPr>
-        <w:pStyle w:val="HTML"/>
-        <w:shd w:val="clear" w:color="auto" w:fill="F6F8FA"/>
-        <w:rPr>
-          <w:rStyle w:val="HTML1"/>
-          <w:rFonts w:ascii="Consolas" w:hAnsi="Consolas" w:cs="Consolas"/>
-          <w:noProof/>
-          <w:color w:val="24292E"/>
-          <w:bdr w:val="none" w:sz="0" w:space="0" w:color="auto" w:frame="1"/>
-        </w:rPr>
-      </w:pPr>
-      <w:r>
-        <w:rPr>
-          <w:rStyle w:val="HTML1"/>
+        <w:pStyle w:val="HTMLPreformatted"/>
+        <w:shd w:val="clear" w:color="auto" w:fill="F6F8FA"/>
+        <w:rPr>
+          <w:rStyle w:val="HTMLCode"/>
+          <w:rFonts w:ascii="Consolas" w:hAnsi="Consolas" w:cs="Consolas"/>
+          <w:noProof/>
+          <w:color w:val="24292E"/>
+          <w:bdr w:val="none" w:sz="0" w:space="0" w:color="auto" w:frame="1"/>
+        </w:rPr>
+      </w:pPr>
+      <w:r>
+        <w:rPr>
+          <w:rStyle w:val="HTMLCode"/>
           <w:rFonts w:ascii="Consolas" w:hAnsi="Consolas" w:cs="Consolas"/>
           <w:noProof/>
           <w:color w:val="24292E"/>
@@ -2588,19 +2676,19 @@
     </w:p>
     <w:p>
       <w:pPr>
-        <w:pStyle w:val="HTML"/>
-        <w:shd w:val="clear" w:color="auto" w:fill="F6F8FA"/>
-        <w:rPr>
-          <w:rStyle w:val="HTML1"/>
-          <w:rFonts w:ascii="Consolas" w:hAnsi="Consolas" w:cs="Consolas"/>
-          <w:noProof/>
-          <w:color w:val="24292E"/>
-          <w:bdr w:val="none" w:sz="0" w:space="0" w:color="auto" w:frame="1"/>
-        </w:rPr>
-      </w:pPr>
-      <w:r>
-        <w:rPr>
-          <w:rStyle w:val="HTML1"/>
+        <w:pStyle w:val="HTMLPreformatted"/>
+        <w:shd w:val="clear" w:color="auto" w:fill="F6F8FA"/>
+        <w:rPr>
+          <w:rStyle w:val="HTMLCode"/>
+          <w:rFonts w:ascii="Consolas" w:hAnsi="Consolas" w:cs="Consolas"/>
+          <w:noProof/>
+          <w:color w:val="24292E"/>
+          <w:bdr w:val="none" w:sz="0" w:space="0" w:color="auto" w:frame="1"/>
+        </w:rPr>
+      </w:pPr>
+      <w:r>
+        <w:rPr>
+          <w:rStyle w:val="HTMLCode"/>
           <w:rFonts w:ascii="Consolas" w:hAnsi="Consolas" w:cs="Consolas"/>
           <w:noProof/>
           <w:color w:val="24292E"/>
@@ -2631,19 +2719,19 @@
     </w:p>
     <w:p>
       <w:pPr>
-        <w:pStyle w:val="HTML"/>
-        <w:shd w:val="clear" w:color="auto" w:fill="F6F8FA"/>
-        <w:rPr>
-          <w:rStyle w:val="HTML1"/>
-          <w:rFonts w:ascii="Consolas" w:hAnsi="Consolas" w:cs="Consolas"/>
-          <w:noProof/>
-          <w:color w:val="24292E"/>
-          <w:bdr w:val="none" w:sz="0" w:space="0" w:color="auto" w:frame="1"/>
-        </w:rPr>
-      </w:pPr>
-      <w:r>
-        <w:rPr>
-          <w:rStyle w:val="HTML1"/>
+        <w:pStyle w:val="HTMLPreformatted"/>
+        <w:shd w:val="clear" w:color="auto" w:fill="F6F8FA"/>
+        <w:rPr>
+          <w:rStyle w:val="HTMLCode"/>
+          <w:rFonts w:ascii="Consolas" w:hAnsi="Consolas" w:cs="Consolas"/>
+          <w:noProof/>
+          <w:color w:val="24292E"/>
+          <w:bdr w:val="none" w:sz="0" w:space="0" w:color="auto" w:frame="1"/>
+        </w:rPr>
+      </w:pPr>
+      <w:r>
+        <w:rPr>
+          <w:rStyle w:val="HTMLCode"/>
           <w:rFonts w:ascii="Consolas" w:hAnsi="Consolas" w:cs="Consolas"/>
           <w:noProof/>
           <w:color w:val="24292E"/>
@@ -2664,19 +2752,19 @@
     </w:p>
     <w:p>
       <w:pPr>
-        <w:pStyle w:val="HTML"/>
-        <w:shd w:val="clear" w:color="auto" w:fill="F6F8FA"/>
-        <w:rPr>
-          <w:rStyle w:val="HTML1"/>
-          <w:rFonts w:ascii="Consolas" w:hAnsi="Consolas" w:cs="Consolas"/>
-          <w:noProof/>
-          <w:color w:val="24292E"/>
-          <w:bdr w:val="none" w:sz="0" w:space="0" w:color="auto" w:frame="1"/>
-        </w:rPr>
-      </w:pPr>
-      <w:r>
-        <w:rPr>
-          <w:rStyle w:val="HTML1"/>
+        <w:pStyle w:val="HTMLPreformatted"/>
+        <w:shd w:val="clear" w:color="auto" w:fill="F6F8FA"/>
+        <w:rPr>
+          <w:rStyle w:val="HTMLCode"/>
+          <w:rFonts w:ascii="Consolas" w:hAnsi="Consolas" w:cs="Consolas"/>
+          <w:noProof/>
+          <w:color w:val="24292E"/>
+          <w:bdr w:val="none" w:sz="0" w:space="0" w:color="auto" w:frame="1"/>
+        </w:rPr>
+      </w:pPr>
+      <w:r>
+        <w:rPr>
+          <w:rStyle w:val="HTMLCode"/>
           <w:rFonts w:ascii="Consolas" w:hAnsi="Consolas" w:cs="Consolas"/>
           <w:noProof/>
           <w:color w:val="24292E"/>
@@ -2697,19 +2785,19 @@
     </w:p>
     <w:p>
       <w:pPr>
-        <w:pStyle w:val="HTML"/>
-        <w:shd w:val="clear" w:color="auto" w:fill="F6F8FA"/>
-        <w:rPr>
-          <w:rStyle w:val="HTML1"/>
-          <w:rFonts w:ascii="Consolas" w:hAnsi="Consolas" w:cs="Consolas"/>
-          <w:noProof/>
-          <w:color w:val="24292E"/>
-          <w:bdr w:val="none" w:sz="0" w:space="0" w:color="auto" w:frame="1"/>
-        </w:rPr>
-      </w:pPr>
-      <w:r>
-        <w:rPr>
-          <w:rStyle w:val="HTML1"/>
+        <w:pStyle w:val="HTMLPreformatted"/>
+        <w:shd w:val="clear" w:color="auto" w:fill="F6F8FA"/>
+        <w:rPr>
+          <w:rStyle w:val="HTMLCode"/>
+          <w:rFonts w:ascii="Consolas" w:hAnsi="Consolas" w:cs="Consolas"/>
+          <w:noProof/>
+          <w:color w:val="24292E"/>
+          <w:bdr w:val="none" w:sz="0" w:space="0" w:color="auto" w:frame="1"/>
+        </w:rPr>
+      </w:pPr>
+      <w:r>
+        <w:rPr>
+          <w:rStyle w:val="HTMLCode"/>
           <w:rFonts w:ascii="Consolas" w:hAnsi="Consolas" w:cs="Consolas"/>
           <w:noProof/>
           <w:color w:val="24292E"/>
@@ -2730,19 +2818,19 @@
     </w:p>
     <w:p>
       <w:pPr>
-        <w:pStyle w:val="HTML"/>
-        <w:shd w:val="clear" w:color="auto" w:fill="F6F8FA"/>
-        <w:rPr>
-          <w:rStyle w:val="HTML1"/>
-          <w:rFonts w:ascii="Consolas" w:hAnsi="Consolas" w:cs="Consolas"/>
-          <w:noProof/>
-          <w:color w:val="24292E"/>
-          <w:bdr w:val="none" w:sz="0" w:space="0" w:color="auto" w:frame="1"/>
-        </w:rPr>
-      </w:pPr>
-      <w:r>
-        <w:rPr>
-          <w:rStyle w:val="HTML1"/>
+        <w:pStyle w:val="HTMLPreformatted"/>
+        <w:shd w:val="clear" w:color="auto" w:fill="F6F8FA"/>
+        <w:rPr>
+          <w:rStyle w:val="HTMLCode"/>
+          <w:rFonts w:ascii="Consolas" w:hAnsi="Consolas" w:cs="Consolas"/>
+          <w:noProof/>
+          <w:color w:val="24292E"/>
+          <w:bdr w:val="none" w:sz="0" w:space="0" w:color="auto" w:frame="1"/>
+        </w:rPr>
+      </w:pPr>
+      <w:r>
+        <w:rPr>
+          <w:rStyle w:val="HTMLCode"/>
           <w:rFonts w:ascii="Consolas" w:hAnsi="Consolas" w:cs="Consolas"/>
           <w:noProof/>
           <w:color w:val="24292E"/>
@@ -2763,19 +2851,19 @@
     </w:p>
     <w:p>
       <w:pPr>
-        <w:pStyle w:val="HTML"/>
-        <w:shd w:val="clear" w:color="auto" w:fill="F6F8FA"/>
-        <w:rPr>
-          <w:rStyle w:val="HTML1"/>
-          <w:rFonts w:ascii="Consolas" w:hAnsi="Consolas" w:cs="Consolas"/>
-          <w:noProof/>
-          <w:color w:val="24292E"/>
-          <w:bdr w:val="none" w:sz="0" w:space="0" w:color="auto" w:frame="1"/>
-        </w:rPr>
-      </w:pPr>
-      <w:r>
-        <w:rPr>
-          <w:rStyle w:val="HTML1"/>
+        <w:pStyle w:val="HTMLPreformatted"/>
+        <w:shd w:val="clear" w:color="auto" w:fill="F6F8FA"/>
+        <w:rPr>
+          <w:rStyle w:val="HTMLCode"/>
+          <w:rFonts w:ascii="Consolas" w:hAnsi="Consolas" w:cs="Consolas"/>
+          <w:noProof/>
+          <w:color w:val="24292E"/>
+          <w:bdr w:val="none" w:sz="0" w:space="0" w:color="auto" w:frame="1"/>
+        </w:rPr>
+      </w:pPr>
+      <w:r>
+        <w:rPr>
+          <w:rStyle w:val="HTMLCode"/>
           <w:rFonts w:ascii="Consolas" w:hAnsi="Consolas" w:cs="Consolas"/>
           <w:noProof/>
           <w:color w:val="24292E"/>
@@ -2796,19 +2884,19 @@
     </w:p>
     <w:p>
       <w:pPr>
-        <w:pStyle w:val="HTML"/>
-        <w:shd w:val="clear" w:color="auto" w:fill="F6F8FA"/>
-        <w:rPr>
-          <w:rStyle w:val="HTML1"/>
-          <w:rFonts w:ascii="Consolas" w:hAnsi="Consolas" w:cs="Consolas"/>
-          <w:noProof/>
-          <w:color w:val="24292E"/>
-          <w:bdr w:val="none" w:sz="0" w:space="0" w:color="auto" w:frame="1"/>
-        </w:rPr>
-      </w:pPr>
-      <w:r>
-        <w:rPr>
-          <w:rStyle w:val="HTML1"/>
+        <w:pStyle w:val="HTMLPreformatted"/>
+        <w:shd w:val="clear" w:color="auto" w:fill="F6F8FA"/>
+        <w:rPr>
+          <w:rStyle w:val="HTMLCode"/>
+          <w:rFonts w:ascii="Consolas" w:hAnsi="Consolas" w:cs="Consolas"/>
+          <w:noProof/>
+          <w:color w:val="24292E"/>
+          <w:bdr w:val="none" w:sz="0" w:space="0" w:color="auto" w:frame="1"/>
+        </w:rPr>
+      </w:pPr>
+      <w:r>
+        <w:rPr>
+          <w:rStyle w:val="HTMLCode"/>
           <w:rFonts w:ascii="Consolas" w:hAnsi="Consolas" w:cs="Consolas"/>
           <w:noProof/>
           <w:color w:val="24292E"/>
@@ -2839,17 +2927,17 @@
     </w:p>
     <w:p>
       <w:pPr>
-        <w:pStyle w:val="HTML"/>
-        <w:shd w:val="clear" w:color="auto" w:fill="F6F8FA"/>
-        <w:rPr>
-          <w:rFonts w:ascii="Consolas" w:hAnsi="Consolas" w:cs="Consolas"/>
-          <w:noProof/>
-          <w:color w:val="24292E"/>
-        </w:rPr>
-      </w:pPr>
-      <w:r>
-        <w:rPr>
-          <w:rStyle w:val="HTML1"/>
+        <w:pStyle w:val="HTMLPreformatted"/>
+        <w:shd w:val="clear" w:color="auto" w:fill="F6F8FA"/>
+        <w:rPr>
+          <w:rFonts w:ascii="Consolas" w:hAnsi="Consolas" w:cs="Consolas"/>
+          <w:noProof/>
+          <w:color w:val="24292E"/>
+        </w:rPr>
+      </w:pPr>
+      <w:r>
+        <w:rPr>
+          <w:rStyle w:val="HTMLCode"/>
           <w:rFonts w:ascii="Consolas" w:hAnsi="Consolas" w:cs="Consolas"/>
           <w:noProof/>
           <w:color w:val="24292E"/>
@@ -3148,7 +3236,7 @@
     </w:p>
     <w:p>
       <w:pPr>
-        <w:pStyle w:val="1"/>
+        <w:pStyle w:val="Heading1"/>
         <w:numPr>
           <w:ilvl w:val="0"/>
           <w:numId w:val="1"/>
@@ -3160,7 +3248,7 @@
           <w:lang w:val="en-US"/>
         </w:rPr>
       </w:pPr>
-      <w:bookmarkStart w:id="1" w:name="_Toc84925140"/>
+      <w:bookmarkStart w:id="1" w:name="_Toc85031649"/>
       <w:r>
         <w:rPr>
           <w:lang w:val="en-US"/>
@@ -3205,7 +3293,7 @@
       <w:hyperlink r:id="rId7" w:history="1">
         <w:r>
           <w:rPr>
-            <w:rStyle w:val="a6"/>
+            <w:rStyle w:val="Hyperlink"/>
             <w:sz w:val="24"/>
             <w:szCs w:val="24"/>
             <w:lang w:val="en-US"/>
@@ -3224,7 +3312,7 @@
     </w:p>
     <w:p>
       <w:pPr>
-        <w:pStyle w:val="1"/>
+        <w:pStyle w:val="Heading1"/>
         <w:numPr>
           <w:ilvl w:val="0"/>
           <w:numId w:val="1"/>
@@ -3236,7 +3324,7 @@
           <w:lang w:val="en-US"/>
         </w:rPr>
       </w:pPr>
-      <w:bookmarkStart w:id="2" w:name="_Toc84925141"/>
+      <w:bookmarkStart w:id="2" w:name="_Toc85031650"/>
       <w:r>
         <w:rPr>
           <w:lang w:val="en-US"/>
@@ -3265,7 +3353,7 @@
       <w:hyperlink r:id="rId8" w:history="1">
         <w:r>
           <w:rPr>
-            <w:rStyle w:val="a6"/>
+            <w:rStyle w:val="Hyperlink"/>
           </w:rPr>
           <w:t>https://mkyong.com/spring-boot/spring-boot-non-web-application-example/</w:t>
         </w:r>
@@ -3276,7 +3364,7 @@
     </w:p>
     <w:p>
       <w:pPr>
-        <w:pStyle w:val="1"/>
+        <w:pStyle w:val="Heading1"/>
         <w:numPr>
           <w:ilvl w:val="0"/>
           <w:numId w:val="1"/>
@@ -3288,20 +3376,12 @@
           <w:lang w:val="en-US"/>
         </w:rPr>
       </w:pPr>
-      <w:bookmarkStart w:id="3" w:name="_Toc84925142"/>
-      <w:r>
-        <w:rPr>
-          <w:lang w:val="en-US"/>
-        </w:rPr>
-        <w:t>IDE for Spri</w:t>
-      </w:r>
-      <w:bookmarkStart w:id="4" w:name="_GoBack"/>
-      <w:bookmarkEnd w:id="4"/>
-      <w:r>
-        <w:rPr>
-          <w:lang w:val="en-US"/>
-        </w:rPr>
-        <w:t>ng project</w:t>
+      <w:bookmarkStart w:id="3" w:name="_Toc85031651"/>
+      <w:r>
+        <w:rPr>
+          <w:lang w:val="en-US"/>
+        </w:rPr>
+        <w:t>IDE for Spring project</w:t>
       </w:r>
       <w:bookmarkEnd w:id="3"/>
     </w:p>
@@ -3333,7 +3413,7 @@
       <w:hyperlink r:id="rId9" w:history="1">
         <w:r>
           <w:rPr>
-            <w:rStyle w:val="a6"/>
+            <w:rStyle w:val="Hyperlink"/>
           </w:rPr>
           <w:t>https://spring.io/tools</w:t>
         </w:r>
@@ -3350,7 +3430,7 @@
       <w:hyperlink r:id="rId10" w:history="1">
         <w:r>
           <w:rPr>
-            <w:rStyle w:val="a6"/>
+            <w:rStyle w:val="Hyperlink"/>
           </w:rPr>
           <w:t>https://github.com/spring-projects/sts4/wiki</w:t>
         </w:r>
@@ -3361,7 +3441,7 @@
     </w:p>
     <w:p>
       <w:pPr>
-        <w:pStyle w:val="1"/>
+        <w:pStyle w:val="Heading1"/>
         <w:numPr>
           <w:ilvl w:val="0"/>
           <w:numId w:val="1"/>
@@ -3373,6 +3453,7 @@
           <w:lang w:val="en-US"/>
         </w:rPr>
       </w:pPr>
+      <w:bookmarkStart w:id="4" w:name="_Toc85031652"/>
       <w:r>
         <w:rPr>
           <w:lang w:val="en-US"/>
@@ -3380,6 +3461,7 @@
         <w:lastRenderedPageBreak/>
         <w:t>Spring maven dependencies</w:t>
       </w:r>
+      <w:bookmarkEnd w:id="4"/>
     </w:p>
     <w:p>
       <w:r>
@@ -3393,13 +3475,49 @@
       <w:hyperlink r:id="rId11" w:history="1">
         <w:r>
           <w:rPr>
-            <w:rStyle w:val="a6"/>
+            <w:rStyle w:val="Hyperlink"/>
           </w:rPr>
           <w:t>https://www.baeldung.com/spring-with-maven</w:t>
         </w:r>
       </w:hyperlink>
       <w:r>
         <w:t>.</w:t>
+      </w:r>
+    </w:p>
+    <w:p>
+      <w:pPr>
+        <w:pStyle w:val="Heading1"/>
+        <w:numPr>
+          <w:ilvl w:val="0"/>
+          <w:numId w:val="1"/>
+        </w:numPr>
+        <w:spacing w:after="240"/>
+        <w:ind w:left="357" w:hanging="357"/>
+        <w:jc w:val="center"/>
+        <w:rPr>
+          <w:lang w:val="en-US"/>
+        </w:rPr>
+      </w:pPr>
+      <w:r>
+        <w:rPr>
+          <w:lang w:val="en-US"/>
+        </w:rPr>
+        <w:t>Overriding beans</w:t>
+      </w:r>
+    </w:p>
+    <w:p>
+      <w:hyperlink r:id="rId12" w:history="1">
+        <w:r>
+          <w:rPr>
+            <w:rStyle w:val="Hyperlink"/>
+          </w:rPr>
+          <w:t>https://www.codelooru.com/2017/02/overriding-spring-beans-with-aliases.html</w:t>
+        </w:r>
+      </w:hyperlink>
+      <w:bookmarkStart w:id="5" w:name="_GoBack"/>
+      <w:bookmarkEnd w:id="5"/>
+      <w:r>
+        <w:t xml:space="preserve"> </w:t>
       </w:r>
     </w:p>
     <w:sectPr>
@@ -4316,15 +4434,15 @@
     <w:lsdException w:name="List Table 6 Colorful Accent 6" w:uiPriority="51"/>
     <w:lsdException w:name="List Table 7 Colorful Accent 6" w:uiPriority="52"/>
   </w:latentStyles>
-  <w:style w:type="paragraph" w:default="1" w:styleId="a">
+  <w:style w:type="paragraph" w:default="1" w:styleId="Normal">
     <w:name w:val="Normal"/>
     <w:qFormat/>
   </w:style>
-  <w:style w:type="paragraph" w:styleId="1">
+  <w:style w:type="paragraph" w:styleId="Heading1">
     <w:name w:val="heading 1"/>
-    <w:basedOn w:val="a"/>
-    <w:next w:val="a"/>
-    <w:link w:val="10"/>
+    <w:basedOn w:val="Normal"/>
+    <w:next w:val="Normal"/>
+    <w:link w:val="Heading1Char"/>
     <w:uiPriority w:val="9"/>
     <w:qFormat/>
     <w:rsid w:val="00E75BCF"/>
@@ -4343,11 +4461,11 @@
       <w:szCs w:val="28"/>
     </w:rPr>
   </w:style>
-  <w:style w:type="paragraph" w:styleId="2">
+  <w:style w:type="paragraph" w:styleId="Heading2">
     <w:name w:val="heading 2"/>
-    <w:basedOn w:val="a"/>
-    <w:next w:val="a"/>
-    <w:link w:val="20"/>
+    <w:basedOn w:val="Normal"/>
+    <w:next w:val="Normal"/>
+    <w:link w:val="Heading2Char"/>
     <w:uiPriority w:val="9"/>
     <w:semiHidden/>
     <w:unhideWhenUsed/>
@@ -4366,11 +4484,11 @@
       <w:szCs w:val="26"/>
     </w:rPr>
   </w:style>
-  <w:style w:type="paragraph" w:styleId="3">
+  <w:style w:type="paragraph" w:styleId="Heading3">
     <w:name w:val="heading 3"/>
-    <w:basedOn w:val="a"/>
-    <w:next w:val="a"/>
-    <w:link w:val="30"/>
+    <w:basedOn w:val="Normal"/>
+    <w:next w:val="Normal"/>
+    <w:link w:val="Heading3Char"/>
     <w:uiPriority w:val="9"/>
     <w:semiHidden/>
     <w:unhideWhenUsed/>
@@ -4389,13 +4507,13 @@
       <w:szCs w:val="24"/>
     </w:rPr>
   </w:style>
-  <w:style w:type="character" w:default="1" w:styleId="a0">
+  <w:style w:type="character" w:default="1" w:styleId="DefaultParagraphFont">
     <w:name w:val="Default Paragraph Font"/>
     <w:uiPriority w:val="1"/>
     <w:semiHidden/>
     <w:unhideWhenUsed/>
   </w:style>
-  <w:style w:type="table" w:default="1" w:styleId="a1">
+  <w:style w:type="table" w:default="1" w:styleId="TableNormal">
     <w:name w:val="Normal Table"/>
     <w:uiPriority w:val="99"/>
     <w:semiHidden/>
@@ -4410,17 +4528,17 @@
       </w:tblCellMar>
     </w:tblPr>
   </w:style>
-  <w:style w:type="numbering" w:default="1" w:styleId="a2">
+  <w:style w:type="numbering" w:default="1" w:styleId="NoList">
     <w:name w:val="No List"/>
     <w:uiPriority w:val="99"/>
     <w:semiHidden/>
     <w:unhideWhenUsed/>
   </w:style>
-  <w:style w:type="paragraph" w:styleId="a3">
+  <w:style w:type="paragraph" w:styleId="Title">
     <w:name w:val="Title"/>
-    <w:basedOn w:val="a"/>
-    <w:next w:val="a"/>
-    <w:link w:val="a4"/>
+    <w:basedOn w:val="Normal"/>
+    <w:next w:val="Normal"/>
+    <w:link w:val="TitleChar"/>
     <w:uiPriority w:val="10"/>
     <w:qFormat/>
     <w:rsid w:val="003520ED"/>
@@ -4440,10 +4558,10 @@
       <w:szCs w:val="52"/>
     </w:rPr>
   </w:style>
-  <w:style w:type="character" w:customStyle="1" w:styleId="a4">
-    <w:name w:val="Название Знак"/>
-    <w:basedOn w:val="a0"/>
-    <w:link w:val="a3"/>
+  <w:style w:type="character" w:customStyle="1" w:styleId="TitleChar">
+    <w:name w:val="Title Char"/>
+    <w:basedOn w:val="DefaultParagraphFont"/>
+    <w:link w:val="Title"/>
     <w:uiPriority w:val="10"/>
     <w:rsid w:val="003520ED"/>
     <w:rPr>
@@ -4455,10 +4573,10 @@
       <w:szCs w:val="52"/>
     </w:rPr>
   </w:style>
-  <w:style w:type="character" w:customStyle="1" w:styleId="10">
-    <w:name w:val="Заголовок 1 Знак"/>
-    <w:basedOn w:val="a0"/>
-    <w:link w:val="1"/>
+  <w:style w:type="character" w:customStyle="1" w:styleId="Heading1Char">
+    <w:name w:val="Heading 1 Char"/>
+    <w:basedOn w:val="DefaultParagraphFont"/>
+    <w:link w:val="Heading1"/>
     <w:uiPriority w:val="9"/>
     <w:rsid w:val="00E75BCF"/>
     <w:rPr>
@@ -4470,9 +4588,9 @@
       <w:szCs w:val="28"/>
     </w:rPr>
   </w:style>
-  <w:style w:type="paragraph" w:styleId="a5">
+  <w:style w:type="paragraph" w:styleId="ListParagraph">
     <w:name w:val="List Paragraph"/>
-    <w:basedOn w:val="a"/>
+    <w:basedOn w:val="Normal"/>
     <w:uiPriority w:val="34"/>
     <w:qFormat/>
     <w:rsid w:val="0082064A"/>
@@ -4481,9 +4599,9 @@
       <w:contextualSpacing/>
     </w:pPr>
   </w:style>
-  <w:style w:type="character" w:styleId="a6">
+  <w:style w:type="character" w:styleId="Hyperlink">
     <w:name w:val="Hyperlink"/>
-    <w:basedOn w:val="a0"/>
+    <w:basedOn w:val="DefaultParagraphFont"/>
     <w:uiPriority w:val="99"/>
     <w:unhideWhenUsed/>
     <w:rsid w:val="000A55F2"/>
@@ -4492,10 +4610,10 @@
       <w:u w:val="single"/>
     </w:rPr>
   </w:style>
-  <w:style w:type="character" w:customStyle="1" w:styleId="20">
-    <w:name w:val="Заголовок 2 Знак"/>
-    <w:basedOn w:val="a0"/>
-    <w:link w:val="2"/>
+  <w:style w:type="character" w:customStyle="1" w:styleId="Heading2Char">
+    <w:name w:val="Heading 2 Char"/>
+    <w:basedOn w:val="DefaultParagraphFont"/>
+    <w:link w:val="Heading2"/>
     <w:uiPriority w:val="9"/>
     <w:semiHidden/>
     <w:rsid w:val="005B52EF"/>
@@ -4506,10 +4624,10 @@
       <w:szCs w:val="26"/>
     </w:rPr>
   </w:style>
-  <w:style w:type="paragraph" w:styleId="HTML">
+  <w:style w:type="paragraph" w:styleId="HTMLPreformatted">
     <w:name w:val="HTML Preformatted"/>
-    <w:basedOn w:val="a"/>
-    <w:link w:val="HTML0"/>
+    <w:basedOn w:val="Normal"/>
+    <w:link w:val="HTMLPreformattedChar"/>
     <w:uiPriority w:val="99"/>
     <w:semiHidden/>
     <w:unhideWhenUsed/>
@@ -4542,10 +4660,10 @@
       <w:lang w:val="en-US" w:eastAsia="en-US"/>
     </w:rPr>
   </w:style>
-  <w:style w:type="character" w:customStyle="1" w:styleId="HTML0">
-    <w:name w:val="Стандартный HTML Знак"/>
-    <w:basedOn w:val="a0"/>
-    <w:link w:val="HTML"/>
+  <w:style w:type="character" w:customStyle="1" w:styleId="HTMLPreformattedChar">
+    <w:name w:val="HTML Preformatted Char"/>
+    <w:basedOn w:val="DefaultParagraphFont"/>
+    <w:link w:val="HTMLPreformatted"/>
     <w:uiPriority w:val="99"/>
     <w:semiHidden/>
     <w:rsid w:val="005B52EF"/>
@@ -4556,9 +4674,9 @@
       <w:lang w:val="en-US" w:eastAsia="en-US"/>
     </w:rPr>
   </w:style>
-  <w:style w:type="character" w:styleId="HTML1">
+  <w:style w:type="character" w:styleId="HTMLCode">
     <w:name w:val="HTML Code"/>
-    <w:basedOn w:val="a0"/>
+    <w:basedOn w:val="DefaultParagraphFont"/>
     <w:uiPriority w:val="99"/>
     <w:semiHidden/>
     <w:unhideWhenUsed/>
@@ -4571,18 +4689,18 @@
   </w:style>
   <w:style w:type="character" w:customStyle="1" w:styleId="hljs-selector-tag">
     <w:name w:val="hljs-selector-tag"/>
-    <w:basedOn w:val="a0"/>
+    <w:basedOn w:val="DefaultParagraphFont"/>
     <w:rsid w:val="005B52EF"/>
   </w:style>
   <w:style w:type="character" w:customStyle="1" w:styleId="hljs-selector-class">
     <w:name w:val="hljs-selector-class"/>
-    <w:basedOn w:val="a0"/>
+    <w:basedOn w:val="DefaultParagraphFont"/>
     <w:rsid w:val="005B52EF"/>
   </w:style>
-  <w:style w:type="character" w:customStyle="1" w:styleId="30">
-    <w:name w:val="Заголовок 3 Знак"/>
-    <w:basedOn w:val="a0"/>
-    <w:link w:val="3"/>
+  <w:style w:type="character" w:customStyle="1" w:styleId="Heading3Char">
+    <w:name w:val="Heading 3 Char"/>
+    <w:basedOn w:val="DefaultParagraphFont"/>
+    <w:link w:val="Heading3"/>
     <w:uiPriority w:val="9"/>
     <w:semiHidden/>
     <w:rsid w:val="005B52EF"/>
@@ -4593,10 +4711,10 @@
       <w:szCs w:val="24"/>
     </w:rPr>
   </w:style>
-  <w:style w:type="paragraph" w:styleId="a7">
+  <w:style w:type="paragraph" w:styleId="TOCHeading">
     <w:name w:val="TOC Heading"/>
-    <w:basedOn w:val="1"/>
-    <w:next w:val="a"/>
+    <w:basedOn w:val="Heading1"/>
+    <w:next w:val="Normal"/>
     <w:uiPriority w:val="39"/>
     <w:unhideWhenUsed/>
     <w:qFormat/>
@@ -4613,10 +4731,10 @@
       <w:lang w:val="en-US" w:eastAsia="en-US"/>
     </w:rPr>
   </w:style>
-  <w:style w:type="paragraph" w:styleId="11">
+  <w:style w:type="paragraph" w:styleId="TOC1">
     <w:name w:val="toc 1"/>
-    <w:basedOn w:val="a"/>
-    <w:next w:val="a"/>
+    <w:basedOn w:val="Normal"/>
+    <w:next w:val="Normal"/>
     <w:autoRedefine/>
     <w:uiPriority w:val="39"/>
     <w:unhideWhenUsed/>
@@ -4625,10 +4743,10 @@
       <w:spacing w:after="100"/>
     </w:pPr>
   </w:style>
-  <w:style w:type="paragraph" w:styleId="21">
+  <w:style w:type="paragraph" w:styleId="TOC2">
     <w:name w:val="toc 2"/>
-    <w:basedOn w:val="a"/>
-    <w:next w:val="a"/>
+    <w:basedOn w:val="Normal"/>
+    <w:next w:val="Normal"/>
     <w:autoRedefine/>
     <w:uiPriority w:val="39"/>
     <w:unhideWhenUsed/>
@@ -4929,7 +5047,7 @@
 </file>
 
 <file path=customXml/itemProps1.xml><?xml version="1.0" encoding="utf-8"?>
-<ds:datastoreItem xmlns:ds="http://schemas.openxmlformats.org/officeDocument/2006/customXml" ds:itemID="{6C76BBFE-CA73-4EC8-B5BC-CEBCB386FB75}">
+<ds:datastoreItem xmlns:ds="http://schemas.openxmlformats.org/officeDocument/2006/customXml" ds:itemID="{DF233F56-B150-4BBE-BE70-C108FD9E7F75}">
   <ds:schemaRefs>
     <ds:schemaRef ds:uri="http://schemas.openxmlformats.org/officeDocument/2006/bibliography"/>
   </ds:schemaRefs>

</xml_diff>